<commit_message>
Combined- Let role players add up to 6 account
</commit_message>
<xml_diff>
--- a/BlogDrafts/HowCanLowerBasinStatesMeetTheirDCPTargets.docx
+++ b/BlogDrafts/HowCanLowerBasinStatesMeetTheirDCPTargets.docx
@@ -20,7 +20,7 @@
           <w:sz w:val="28"/>
           <w:szCs w:val="28"/>
         </w:rPr>
-        <w:t xml:space="preserve">How </w:t>
+        <w:t>Convert</w:t>
       </w:r>
       <w:r>
         <w:rPr>
@@ -30,7 +30,7 @@
           <w:sz w:val="28"/>
           <w:szCs w:val="28"/>
         </w:rPr>
-        <w:t>will</w:t>
+        <w:t xml:space="preserve"> prior voluntary conservation </w:t>
       </w:r>
       <w:r>
         <w:rPr>
@@ -40,7 +40,7 @@
           <w:sz w:val="28"/>
           <w:szCs w:val="28"/>
         </w:rPr>
-        <w:t xml:space="preserve"> the Lower Colorado River Basin </w:t>
+        <w:t>credits</w:t>
       </w:r>
       <w:r>
         <w:rPr>
@@ -50,7 +50,7 @@
           <w:sz w:val="28"/>
           <w:szCs w:val="28"/>
         </w:rPr>
-        <w:t>s</w:t>
+        <w:t xml:space="preserve"> to </w:t>
       </w:r>
       <w:r>
         <w:rPr>
@@ -60,7 +60,7 @@
           <w:sz w:val="28"/>
           <w:szCs w:val="28"/>
         </w:rPr>
-        <w:t xml:space="preserve">tates meet their </w:t>
+        <w:t>delay</w:t>
       </w:r>
       <w:r>
         <w:rPr>
@@ -70,17 +70,7 @@
           <w:sz w:val="28"/>
           <w:szCs w:val="28"/>
         </w:rPr>
-        <w:t>mandatory water conservation targets</w:t>
-      </w:r>
-      <w:r>
-        <w:rPr>
-          <w:rFonts w:asciiTheme="majorBidi" w:hAnsiTheme="majorBidi" w:cstheme="majorBidi"/>
-          <w:b/>
-          <w:bCs/>
-          <w:sz w:val="28"/>
-          <w:szCs w:val="28"/>
-        </w:rPr>
-        <w:t>?</w:t>
+        <w:t xml:space="preserve"> new mandatory Lower Colorado River conservation</w:t>
       </w:r>
     </w:p>
     <w:p>
@@ -361,23 +351,7 @@
           <w:sz w:val="24"/>
           <w:szCs w:val="24"/>
         </w:rPr>
-        <w:t xml:space="preserve">As Lake Mead’s water level falls </w:t>
-      </w:r>
-      <w:r>
-        <w:rPr>
-          <w:rFonts w:asciiTheme="majorBidi" w:hAnsiTheme="majorBidi" w:cstheme="majorBidi"/>
-          <w:sz w:val="24"/>
-          <w:szCs w:val="24"/>
-        </w:rPr>
-        <w:t>from</w:t>
-      </w:r>
-      <w:r>
-        <w:rPr>
-          <w:rFonts w:asciiTheme="majorBidi" w:hAnsiTheme="majorBidi" w:cstheme="majorBidi"/>
-          <w:sz w:val="24"/>
-          <w:szCs w:val="24"/>
-        </w:rPr>
-        <w:t xml:space="preserve"> 1,090 feet (</w:t>
+        <w:t>As Lake Mead’s water level falls from 1,090 feet (</w:t>
       </w:r>
       <w:r>
         <w:rPr>
@@ -387,15 +361,102 @@
         </w:rPr>
         <w:t>9</w:t>
       </w:r>
-      <w:bookmarkStart w:id="0" w:name="_GoBack"/>
-      <w:bookmarkEnd w:id="0"/>
-      <w:r>
-        <w:rPr>
-          <w:rFonts w:asciiTheme="majorBidi" w:hAnsiTheme="majorBidi" w:cstheme="majorBidi"/>
-          <w:sz w:val="24"/>
-          <w:szCs w:val="24"/>
-        </w:rPr>
-        <w:t>.9 million acre-feet active storage)</w:t>
+      <w:r>
+        <w:rPr>
+          <w:rFonts w:asciiTheme="majorBidi" w:hAnsiTheme="majorBidi" w:cstheme="majorBidi"/>
+          <w:sz w:val="24"/>
+          <w:szCs w:val="24"/>
+        </w:rPr>
+        <w:t xml:space="preserve">.9 million acre-feet active storage) to 1,025 feet (6.0 million acre-feet), the Lower Colorado River </w:t>
+      </w:r>
+      <w:r>
+        <w:rPr>
+          <w:rFonts w:asciiTheme="majorBidi" w:hAnsiTheme="majorBidi" w:cstheme="majorBidi"/>
+          <w:sz w:val="24"/>
+          <w:szCs w:val="24"/>
+        </w:rPr>
+        <w:t>b</w:t>
+      </w:r>
+      <w:r>
+        <w:rPr>
+          <w:rFonts w:asciiTheme="majorBidi" w:hAnsiTheme="majorBidi" w:cstheme="majorBidi"/>
+          <w:sz w:val="24"/>
+          <w:szCs w:val="24"/>
+        </w:rPr>
+        <w:t xml:space="preserve">asin states of Arizona, Nevada, and California must </w:t>
+      </w:r>
+      <w:r>
+        <w:rPr>
+          <w:rFonts w:asciiTheme="majorBidi" w:hAnsiTheme="majorBidi" w:cstheme="majorBidi"/>
+          <w:sz w:val="24"/>
+          <w:szCs w:val="24"/>
+        </w:rPr>
+        <w:t xml:space="preserve">reduce their customary diversions and </w:t>
+      </w:r>
+      <w:r>
+        <w:rPr>
+          <w:rFonts w:asciiTheme="majorBidi" w:hAnsiTheme="majorBidi" w:cstheme="majorBidi"/>
+          <w:sz w:val="24"/>
+          <w:szCs w:val="24"/>
+        </w:rPr>
+        <w:t xml:space="preserve">meet mandatory water conservation targets that grow from 0.3 to 1.1 million acre-feet per </w:t>
+      </w:r>
+      <w:r>
+        <w:rPr>
+          <w:rFonts w:asciiTheme="majorBidi" w:hAnsiTheme="majorBidi" w:cstheme="majorBidi"/>
+          <w:sz w:val="24"/>
+          <w:szCs w:val="24"/>
+        </w:rPr>
+        <w:t xml:space="preserve">year </w:t>
+      </w:r>
+      <w:r>
+        <w:rPr>
+          <w:rFonts w:asciiTheme="majorBidi" w:hAnsiTheme="majorBidi" w:cstheme="majorBidi"/>
+          <w:sz w:val="24"/>
+          <w:szCs w:val="24"/>
+        </w:rPr>
+        <w:fldChar w:fldCharType="begin"/>
+      </w:r>
+      <w:r>
+        <w:rPr>
+          <w:rFonts w:asciiTheme="majorBidi" w:hAnsiTheme="majorBidi" w:cstheme="majorBidi"/>
+          <w:sz w:val="24"/>
+          <w:szCs w:val="24"/>
+        </w:rPr>
+        <w:instrText xml:space="preserve"> ADDIN EN.CITE &lt;EndNote&gt;&lt;Cite&gt;&lt;Author&gt;USBR&lt;/Author&gt;&lt;Year&gt;2019&lt;/Year&gt;&lt;RecNum&gt;2578&lt;/RecNum&gt;&lt;DisplayText&gt;(USBR, 2019a)&lt;/DisplayText&gt;&lt;record&gt;&lt;rec-number&gt;2578&lt;/rec-number&gt;&lt;foreign-keys&gt;&lt;key app="EN" db-id="xxt5ta9pd995dwesap0pdzzp2weaz0w9werf" timestamp="1554700022"&gt;2578&lt;/key&gt;&lt;/foreign-keys&gt;&lt;ref-type name="Report"&gt;27&lt;/ref-type&gt;&lt;contributors&gt;&lt;authors&gt;&lt;author&gt;USBR&lt;/author&gt;&lt;/authors&gt;&lt;/contributors&gt;&lt;titles&gt;&lt;title&gt;Agreement Concerning Colorado River Drought Contingency Management and Operations&lt;/title&gt;&lt;/titles&gt;&lt;pages&gt;56&lt;/pages&gt;&lt;dates&gt;&lt;year&gt;2019&lt;/year&gt;&lt;pub-dates&gt;&lt;date&gt;May 20&lt;/date&gt;&lt;/pub-dates&gt;&lt;/dates&gt;&lt;pub-location&gt;Washington, DC&lt;/pub-location&gt;&lt;publisher&gt;U.S. Bureau of Reclamation&lt;/publisher&gt;&lt;urls&gt;&lt;related-urls&gt;&lt;url&gt;https://www.usbr.gov/dcp/finaldocs.html&lt;/url&gt;&lt;/related-urls&gt;&lt;/urls&gt;&lt;/record&gt;&lt;/Cite&gt;&lt;/EndNote&gt;</w:instrText>
+      </w:r>
+      <w:r>
+        <w:rPr>
+          <w:rFonts w:asciiTheme="majorBidi" w:hAnsiTheme="majorBidi" w:cstheme="majorBidi"/>
+          <w:sz w:val="24"/>
+          <w:szCs w:val="24"/>
+        </w:rPr>
+        <w:fldChar w:fldCharType="separate"/>
+      </w:r>
+      <w:r>
+        <w:rPr>
+          <w:rFonts w:asciiTheme="majorBidi" w:hAnsiTheme="majorBidi" w:cstheme="majorBidi"/>
+          <w:noProof/>
+          <w:sz w:val="24"/>
+          <w:szCs w:val="24"/>
+        </w:rPr>
+        <w:t>(USBR, 2019a)</w:t>
+      </w:r>
+      <w:r>
+        <w:rPr>
+          <w:rFonts w:asciiTheme="majorBidi" w:hAnsiTheme="majorBidi" w:cstheme="majorBidi"/>
+          <w:sz w:val="24"/>
+          <w:szCs w:val="24"/>
+        </w:rPr>
+        <w:fldChar w:fldCharType="end"/>
+      </w:r>
+      <w:r>
+        <w:rPr>
+          <w:rFonts w:asciiTheme="majorBidi" w:hAnsiTheme="majorBidi" w:cstheme="majorBidi"/>
+          <w:sz w:val="24"/>
+          <w:szCs w:val="24"/>
+        </w:rPr>
+        <w:t>. How will the Lower Basin States meet the</w:t>
       </w:r>
       <w:r>
         <w:rPr>
@@ -411,152 +472,39 @@
           <w:sz w:val="24"/>
           <w:szCs w:val="24"/>
         </w:rPr>
-        <w:t>to 1,025 feet (6.0 million acre-feet)</w:t>
-      </w:r>
-      <w:r>
-        <w:rPr>
-          <w:rFonts w:asciiTheme="majorBidi" w:hAnsiTheme="majorBidi" w:cstheme="majorBidi"/>
-          <w:sz w:val="24"/>
-          <w:szCs w:val="24"/>
-        </w:rPr>
-        <w:t xml:space="preserve">, the Lower </w:t>
-      </w:r>
-      <w:r>
-        <w:rPr>
-          <w:rFonts w:asciiTheme="majorBidi" w:hAnsiTheme="majorBidi" w:cstheme="majorBidi"/>
-          <w:sz w:val="24"/>
-          <w:szCs w:val="24"/>
-        </w:rPr>
-        <w:t xml:space="preserve">Colorado River Basin states of Arizona, Nevada, and California </w:t>
-      </w:r>
-      <w:r>
-        <w:rPr>
-          <w:rFonts w:asciiTheme="majorBidi" w:hAnsiTheme="majorBidi" w:cstheme="majorBidi"/>
-          <w:sz w:val="24"/>
-          <w:szCs w:val="24"/>
-        </w:rPr>
-        <w:t>must meet</w:t>
-      </w:r>
-      <w:r>
-        <w:rPr>
-          <w:rFonts w:asciiTheme="majorBidi" w:hAnsiTheme="majorBidi" w:cstheme="majorBidi"/>
-          <w:sz w:val="24"/>
-          <w:szCs w:val="24"/>
-        </w:rPr>
-        <w:t xml:space="preserve"> mandatory water conservation </w:t>
-      </w:r>
-      <w:r>
-        <w:rPr>
-          <w:rFonts w:asciiTheme="majorBidi" w:hAnsiTheme="majorBidi" w:cstheme="majorBidi"/>
-          <w:sz w:val="24"/>
-          <w:szCs w:val="24"/>
-        </w:rPr>
-        <w:t xml:space="preserve">targets that grow from </w:t>
-      </w:r>
-      <w:r>
-        <w:rPr>
-          <w:rFonts w:asciiTheme="majorBidi" w:hAnsiTheme="majorBidi" w:cstheme="majorBidi"/>
-          <w:sz w:val="24"/>
-          <w:szCs w:val="24"/>
-        </w:rPr>
-        <w:t xml:space="preserve">0.3 </w:t>
-      </w:r>
-      <w:r>
-        <w:rPr>
-          <w:rFonts w:asciiTheme="majorBidi" w:hAnsiTheme="majorBidi" w:cstheme="majorBidi"/>
-          <w:sz w:val="24"/>
-          <w:szCs w:val="24"/>
-        </w:rPr>
-        <w:t>to</w:t>
-      </w:r>
-      <w:r>
-        <w:rPr>
-          <w:rFonts w:asciiTheme="majorBidi" w:hAnsiTheme="majorBidi" w:cstheme="majorBidi"/>
-          <w:sz w:val="24"/>
-          <w:szCs w:val="24"/>
-        </w:rPr>
-        <w:t xml:space="preserve"> 1.1 million acre-feet per</w:t>
-      </w:r>
-      <w:r>
-        <w:rPr>
-          <w:rFonts w:asciiTheme="majorBidi" w:hAnsiTheme="majorBidi" w:cstheme="majorBidi"/>
-          <w:sz w:val="24"/>
-          <w:szCs w:val="24"/>
-        </w:rPr>
-        <w:t xml:space="preserve"> </w:t>
-      </w:r>
-      <w:r>
-        <w:rPr>
-          <w:rFonts w:asciiTheme="majorBidi" w:hAnsiTheme="majorBidi" w:cstheme="majorBidi"/>
-          <w:sz w:val="24"/>
-          <w:szCs w:val="24"/>
-        </w:rPr>
-        <w:fldChar w:fldCharType="begin"/>
-      </w:r>
-      <w:r>
-        <w:rPr>
-          <w:rFonts w:asciiTheme="majorBidi" w:hAnsiTheme="majorBidi" w:cstheme="majorBidi"/>
-          <w:sz w:val="24"/>
-          <w:szCs w:val="24"/>
-        </w:rPr>
-        <w:instrText xml:space="preserve"> ADDIN EN.CITE &lt;EndNote&gt;&lt;Cite&gt;&lt;Author&gt;USBR&lt;/Author&gt;&lt;Year&gt;2019&lt;/Year&gt;&lt;RecNum&gt;2578&lt;/RecNum&gt;&lt;DisplayText&gt;(USBR, 2019a)&lt;/DisplayText&gt;&lt;record&gt;&lt;rec-number&gt;2578&lt;/rec-number&gt;&lt;foreign-keys&gt;&lt;key app="EN" db-id="xxt5ta9pd995dwesap0pdzzp2weaz0w9werf" timestamp="1554700022"&gt;2578&lt;/key&gt;&lt;/foreign-keys&gt;&lt;ref-type name="Report"&gt;27&lt;/ref-type&gt;&lt;contributors&gt;&lt;authors&gt;&lt;author&gt;USBR&lt;/author&gt;&lt;/authors&gt;&lt;/contributors&gt;&lt;titles&gt;&lt;title&gt;Agreement Concerning Colorado River Drought Contingency Management and Operations&lt;/title&gt;&lt;/titles&gt;&lt;pages&gt;56&lt;/pages&gt;&lt;dates&gt;&lt;year&gt;2019&lt;/year&gt;&lt;pub-dates&gt;&lt;date&gt;May 20&lt;/date&gt;&lt;/pub-dates&gt;&lt;/dates&gt;&lt;pub-location&gt;Washington, DC&lt;/pub-location&gt;&lt;publisher&gt;U.S. Bureau of Reclamation&lt;/publisher&gt;&lt;urls&gt;&lt;related-urls&gt;&lt;url&gt;https://www.usbr.gov/dcp/finaldocs.html&lt;/url&gt;&lt;/related-urls&gt;&lt;/urls&gt;&lt;/record&gt;&lt;/Cite&gt;&lt;/EndNote&gt;</w:instrText>
-      </w:r>
-      <w:r>
-        <w:rPr>
-          <w:rFonts w:asciiTheme="majorBidi" w:hAnsiTheme="majorBidi" w:cstheme="majorBidi"/>
-          <w:sz w:val="24"/>
-          <w:szCs w:val="24"/>
-        </w:rPr>
-        <w:fldChar w:fldCharType="separate"/>
-      </w:r>
-      <w:r>
-        <w:rPr>
-          <w:rFonts w:asciiTheme="majorBidi" w:hAnsiTheme="majorBidi" w:cstheme="majorBidi"/>
-          <w:noProof/>
-          <w:sz w:val="24"/>
-          <w:szCs w:val="24"/>
-        </w:rPr>
-        <w:t>(USBR, 2019a)</w:t>
-      </w:r>
-      <w:r>
-        <w:rPr>
-          <w:rFonts w:asciiTheme="majorBidi" w:hAnsiTheme="majorBidi" w:cstheme="majorBidi"/>
-          <w:sz w:val="24"/>
-          <w:szCs w:val="24"/>
-        </w:rPr>
-        <w:fldChar w:fldCharType="end"/>
-      </w:r>
-      <w:r>
-        <w:rPr>
-          <w:rFonts w:asciiTheme="majorBidi" w:hAnsiTheme="majorBidi" w:cstheme="majorBidi"/>
-          <w:sz w:val="24"/>
-          <w:szCs w:val="24"/>
-        </w:rPr>
-        <w:t xml:space="preserve">. </w:t>
-      </w:r>
-      <w:r>
-        <w:rPr>
-          <w:rFonts w:asciiTheme="majorBidi" w:hAnsiTheme="majorBidi" w:cstheme="majorBidi"/>
-          <w:sz w:val="24"/>
-          <w:szCs w:val="24"/>
-        </w:rPr>
-        <w:t>How will the Lower Basin States meet the conservation targets</w:t>
-      </w:r>
-      <w:r>
-        <w:rPr>
-          <w:rFonts w:asciiTheme="majorBidi" w:hAnsiTheme="majorBidi" w:cstheme="majorBidi"/>
-          <w:sz w:val="24"/>
-          <w:szCs w:val="24"/>
-        </w:rPr>
-        <w:t xml:space="preserve"> of their Drought Contingency Plan (DCP)</w:t>
-      </w:r>
-      <w:r>
-        <w:rPr>
-          <w:rFonts w:asciiTheme="majorBidi" w:hAnsiTheme="majorBidi" w:cstheme="majorBidi"/>
-          <w:sz w:val="24"/>
-          <w:szCs w:val="24"/>
-        </w:rPr>
-        <w:t xml:space="preserve">? </w:t>
+        <w:t>conservation targets</w:t>
+      </w:r>
+      <w:r>
+        <w:rPr>
+          <w:rFonts w:asciiTheme="majorBidi" w:hAnsiTheme="majorBidi" w:cstheme="majorBidi"/>
+          <w:sz w:val="24"/>
+          <w:szCs w:val="24"/>
+        </w:rPr>
+        <w:t xml:space="preserve"> in th</w:t>
+      </w:r>
+      <w:r>
+        <w:rPr>
+          <w:rFonts w:asciiTheme="majorBidi" w:hAnsiTheme="majorBidi" w:cstheme="majorBidi"/>
+          <w:sz w:val="24"/>
+          <w:szCs w:val="24"/>
+        </w:rPr>
+        <w:t>eir</w:t>
+      </w:r>
+      <w:r>
+        <w:rPr>
+          <w:rFonts w:asciiTheme="majorBidi" w:hAnsiTheme="majorBidi" w:cstheme="majorBidi"/>
+          <w:sz w:val="24"/>
+          <w:szCs w:val="24"/>
+        </w:rPr>
+        <w:t xml:space="preserve"> 2019</w:t>
+      </w:r>
+      <w:r>
+        <w:rPr>
+          <w:rFonts w:asciiTheme="majorBidi" w:hAnsiTheme="majorBidi" w:cstheme="majorBidi"/>
+          <w:sz w:val="24"/>
+          <w:szCs w:val="24"/>
+        </w:rPr>
+        <w:t xml:space="preserve"> Drought Contingency Plan (DCP)? </w:t>
       </w:r>
     </w:p>
     <w:p>
@@ -797,6 +745,14 @@
           <w:sz w:val="24"/>
           <w:szCs w:val="24"/>
         </w:rPr>
+        <w:t>s</w:t>
+      </w:r>
+      <w:r>
+        <w:rPr>
+          <w:rFonts w:asciiTheme="majorBidi" w:hAnsiTheme="majorBidi" w:cstheme="majorBidi"/>
+          <w:sz w:val="24"/>
+          <w:szCs w:val="24"/>
+        </w:rPr>
         <w:t xml:space="preserve"> </w:t>
       </w:r>
       <w:r>
@@ -862,47 +818,39 @@
           <w:sz w:val="24"/>
           <w:szCs w:val="24"/>
         </w:rPr>
-        <w:t>T</w:t>
-      </w:r>
-      <w:r>
-        <w:rPr>
-          <w:rFonts w:asciiTheme="majorBidi" w:hAnsiTheme="majorBidi" w:cstheme="majorBidi"/>
-          <w:sz w:val="24"/>
-          <w:szCs w:val="24"/>
-        </w:rPr>
-        <w:t>otal ICS account balances exceed 2.3 million acre-feet</w:t>
-      </w:r>
-      <w:r>
-        <w:rPr>
-          <w:rFonts w:asciiTheme="majorBidi" w:hAnsiTheme="majorBidi" w:cstheme="majorBidi"/>
-          <w:sz w:val="24"/>
-          <w:szCs w:val="24"/>
-        </w:rPr>
-        <w:t>—</w:t>
-      </w:r>
-      <w:r>
-        <w:rPr>
-          <w:rFonts w:asciiTheme="majorBidi" w:hAnsiTheme="majorBidi" w:cstheme="majorBidi"/>
-          <w:sz w:val="24"/>
-          <w:szCs w:val="24"/>
-        </w:rPr>
-        <w:t>23% of current Lake Mead active storage</w:t>
-      </w:r>
-      <w:r>
-        <w:rPr>
-          <w:rFonts w:asciiTheme="majorBidi" w:hAnsiTheme="majorBidi" w:cstheme="majorBidi"/>
-          <w:sz w:val="24"/>
-          <w:szCs w:val="24"/>
-        </w:rPr>
-        <w:t>—</w:t>
-      </w:r>
-      <w:r>
-        <w:rPr>
-          <w:rFonts w:asciiTheme="majorBidi" w:hAnsiTheme="majorBidi" w:cstheme="majorBidi"/>
-          <w:sz w:val="24"/>
-          <w:szCs w:val="24"/>
-        </w:rPr>
-        <w:t xml:space="preserve">but </w:t>
+        <w:t>These prior conservation efforts</w:t>
+      </w:r>
+      <w:r>
+        <w:rPr>
+          <w:rFonts w:asciiTheme="majorBidi" w:hAnsiTheme="majorBidi" w:cstheme="majorBidi"/>
+          <w:sz w:val="24"/>
+          <w:szCs w:val="24"/>
+        </w:rPr>
+        <w:t xml:space="preserve"> exceed 2.3 million acre-feet</w:t>
+      </w:r>
+      <w:r>
+        <w:rPr>
+          <w:rFonts w:asciiTheme="majorBidi" w:hAnsiTheme="majorBidi" w:cstheme="majorBidi"/>
+          <w:sz w:val="24"/>
+          <w:szCs w:val="24"/>
+        </w:rPr>
+        <w:t>—23% of current Lake Mead active storage—</w:t>
+      </w:r>
+      <w:r>
+        <w:rPr>
+          <w:rFonts w:asciiTheme="majorBidi" w:hAnsiTheme="majorBidi" w:cstheme="majorBidi"/>
+          <w:sz w:val="24"/>
+          <w:szCs w:val="24"/>
+        </w:rPr>
+        <w:t>and</w:t>
+      </w:r>
+      <w:r>
+        <w:rPr>
+          <w:rFonts w:asciiTheme="majorBidi" w:hAnsiTheme="majorBidi" w:cstheme="majorBidi"/>
+          <w:sz w:val="24"/>
+          <w:szCs w:val="24"/>
+        </w:rPr>
+        <w:t xml:space="preserve"> </w:t>
       </w:r>
       <w:r>
         <w:rPr>
@@ -926,14 +874,6 @@
           <w:sz w:val="24"/>
           <w:szCs w:val="24"/>
         </w:rPr>
-        <w:t xml:space="preserve"> administrative cap</w:t>
-      </w:r>
-      <w:r>
-        <w:rPr>
-          <w:rFonts w:asciiTheme="majorBidi" w:hAnsiTheme="majorBidi" w:cstheme="majorBidi"/>
-          <w:sz w:val="24"/>
-          <w:szCs w:val="24"/>
-        </w:rPr>
         <w:t xml:space="preserve"> </w:t>
       </w:r>
       <w:r>
@@ -942,6 +882,30 @@
           <w:sz w:val="24"/>
           <w:szCs w:val="24"/>
         </w:rPr>
+        <w:t>program</w:t>
+      </w:r>
+      <w:r>
+        <w:rPr>
+          <w:rFonts w:asciiTheme="majorBidi" w:hAnsiTheme="majorBidi" w:cstheme="majorBidi"/>
+          <w:sz w:val="24"/>
+          <w:szCs w:val="24"/>
+        </w:rPr>
+        <w:t xml:space="preserve"> cap</w:t>
+      </w:r>
+      <w:r>
+        <w:rPr>
+          <w:rFonts w:asciiTheme="majorBidi" w:hAnsiTheme="majorBidi" w:cstheme="majorBidi"/>
+          <w:sz w:val="24"/>
+          <w:szCs w:val="24"/>
+        </w:rPr>
+        <w:t xml:space="preserve"> </w:t>
+      </w:r>
+      <w:r>
+        <w:rPr>
+          <w:rFonts w:asciiTheme="majorBidi" w:hAnsiTheme="majorBidi" w:cstheme="majorBidi"/>
+          <w:sz w:val="24"/>
+          <w:szCs w:val="24"/>
+        </w:rPr>
         <w:fldChar w:fldCharType="begin"/>
       </w:r>
       <w:r>
@@ -991,55 +955,7 @@
           <w:sz w:val="24"/>
           <w:szCs w:val="24"/>
         </w:rPr>
-        <w:t>Recently</w:t>
-      </w:r>
-      <w:r>
-        <w:rPr>
-          <w:rFonts w:asciiTheme="majorBidi" w:hAnsiTheme="majorBidi" w:cstheme="majorBidi"/>
-          <w:sz w:val="24"/>
-          <w:szCs w:val="24"/>
-        </w:rPr>
-        <w:t xml:space="preserve">, </w:t>
-      </w:r>
-      <w:r>
-        <w:rPr>
-          <w:rFonts w:asciiTheme="majorBidi" w:hAnsiTheme="majorBidi" w:cstheme="majorBidi"/>
-          <w:sz w:val="24"/>
-          <w:szCs w:val="24"/>
-        </w:rPr>
-        <w:t>users</w:t>
-      </w:r>
-      <w:r>
-        <w:rPr>
-          <w:rFonts w:asciiTheme="majorBidi" w:hAnsiTheme="majorBidi" w:cstheme="majorBidi"/>
-          <w:sz w:val="24"/>
-          <w:szCs w:val="24"/>
-        </w:rPr>
-        <w:t xml:space="preserve"> </w:t>
-      </w:r>
-      <w:r>
-        <w:rPr>
-          <w:rFonts w:asciiTheme="majorBidi" w:hAnsiTheme="majorBidi" w:cstheme="majorBidi"/>
-          <w:sz w:val="24"/>
-          <w:szCs w:val="24"/>
-        </w:rPr>
-        <w:t>voluntarily</w:t>
-      </w:r>
-      <w:r>
-        <w:rPr>
-          <w:rFonts w:asciiTheme="majorBidi" w:hAnsiTheme="majorBidi" w:cstheme="majorBidi"/>
-          <w:sz w:val="24"/>
-          <w:szCs w:val="24"/>
-        </w:rPr>
-        <w:t xml:space="preserve"> conserved</w:t>
-      </w:r>
-      <w:r>
-        <w:rPr>
-          <w:rFonts w:asciiTheme="majorBidi" w:hAnsiTheme="majorBidi" w:cstheme="majorBidi"/>
-          <w:sz w:val="24"/>
-          <w:szCs w:val="24"/>
-        </w:rPr>
-        <w:t xml:space="preserve"> and credited</w:t>
+        <w:t>The largest annual conservation efforts are</w:t>
       </w:r>
       <w:r>
         <w:rPr>
@@ -1055,31 +971,15 @@
           <w:sz w:val="24"/>
           <w:szCs w:val="24"/>
         </w:rPr>
-        <w:t>—</w:t>
-      </w:r>
-      <w:r>
-        <w:rPr>
-          <w:rFonts w:asciiTheme="majorBidi" w:hAnsiTheme="majorBidi" w:cstheme="majorBidi"/>
-          <w:sz w:val="24"/>
-          <w:szCs w:val="24"/>
-        </w:rPr>
-        <w:t xml:space="preserve">also </w:t>
-      </w:r>
-      <w:r>
-        <w:rPr>
-          <w:rFonts w:asciiTheme="majorBidi" w:hAnsiTheme="majorBidi" w:cstheme="majorBidi"/>
-          <w:sz w:val="24"/>
-          <w:szCs w:val="24"/>
-        </w:rPr>
-        <w:t xml:space="preserve">close to </w:t>
-      </w:r>
-      <w:r>
-        <w:rPr>
-          <w:rFonts w:asciiTheme="majorBidi" w:hAnsiTheme="majorBidi" w:cstheme="majorBidi"/>
-          <w:sz w:val="24"/>
-          <w:szCs w:val="24"/>
-        </w:rPr>
-        <w:t xml:space="preserve">the </w:t>
+        <w:t xml:space="preserve"> progr</w:t>
+      </w:r>
+      <w:r>
+        <w:rPr>
+          <w:rFonts w:asciiTheme="majorBidi" w:hAnsiTheme="majorBidi" w:cstheme="majorBidi"/>
+          <w:sz w:val="24"/>
+          <w:szCs w:val="24"/>
+        </w:rPr>
+        <w:t xml:space="preserve">am </w:t>
       </w:r>
       <w:r>
         <w:rPr>
@@ -1104,31 +1004,6 @@
           <w:szCs w:val="24"/>
         </w:rPr>
         <w:t>(Figure 2).</w:t>
-      </w:r>
-    </w:p>
-    <w:p>
-      <w:pPr>
-        <w:rPr>
-          <w:rFonts w:asciiTheme="majorBidi" w:hAnsiTheme="majorBidi" w:cstheme="majorBidi"/>
-          <w:sz w:val="24"/>
-          <w:szCs w:val="24"/>
-        </w:rPr>
-      </w:pPr>
-      <w:r>
-        <w:rPr>
-          <w:rFonts w:asciiTheme="majorBidi" w:hAnsiTheme="majorBidi" w:cstheme="majorBidi"/>
-          <w:sz w:val="24"/>
-          <w:szCs w:val="24"/>
-        </w:rPr>
-        <w:t xml:space="preserve"> </w:t>
-      </w:r>
-      <w:r>
-        <w:rPr>
-          <w:rFonts w:asciiTheme="majorBidi" w:hAnsiTheme="majorBidi" w:cstheme="majorBidi"/>
-          <w:sz w:val="24"/>
-          <w:szCs w:val="24"/>
-        </w:rPr>
-        <w:t xml:space="preserve"> </w:t>
       </w:r>
     </w:p>
     <w:tbl>
@@ -1154,6 +1029,22 @@
                 <w:szCs w:val="24"/>
               </w:rPr>
             </w:pPr>
+            <w:r>
+              <w:rPr>
+                <w:rFonts w:asciiTheme="majorBidi" w:hAnsiTheme="majorBidi" w:cstheme="majorBidi"/>
+                <w:sz w:val="24"/>
+                <w:szCs w:val="24"/>
+              </w:rPr>
+              <w:t xml:space="preserve"> </w:t>
+            </w:r>
+            <w:r>
+              <w:rPr>
+                <w:rFonts w:asciiTheme="majorBidi" w:hAnsiTheme="majorBidi" w:cstheme="majorBidi"/>
+                <w:sz w:val="24"/>
+                <w:szCs w:val="24"/>
+              </w:rPr>
+              <w:t xml:space="preserve"> </w:t>
+            </w:r>
             <w:r>
               <w:rPr>
                 <w:noProof/>
@@ -1449,19 +1340,7 @@
       </w:pPr>
       <w:r>
         <w:lastRenderedPageBreak/>
-        <w:t xml:space="preserve">Compare </w:t>
-      </w:r>
-      <w:r>
-        <w:t xml:space="preserve">largest annual </w:t>
-      </w:r>
-      <w:r>
-        <w:t xml:space="preserve">ICS </w:t>
-      </w:r>
-      <w:r>
-        <w:t>deposit</w:t>
-      </w:r>
-      <w:r>
-        <w:t xml:space="preserve"> to DCP targets</w:t>
+        <w:t>Demonstrated Capacity to Conserve</w:t>
       </w:r>
     </w:p>
     <w:p>
@@ -1502,15 +1381,15 @@
           <w:sz w:val="24"/>
           <w:szCs w:val="24"/>
         </w:rPr>
+        <w:t xml:space="preserve">prior </w:t>
+      </w:r>
+      <w:r>
+        <w:rPr>
+          <w:rFonts w:asciiTheme="majorBidi" w:hAnsiTheme="majorBidi" w:cstheme="majorBidi"/>
+          <w:sz w:val="24"/>
+          <w:szCs w:val="24"/>
+        </w:rPr>
         <w:t xml:space="preserve">annual voluntary conservation efforts and credits to their ICS accounts </w:t>
-      </w:r>
-      <w:r>
-        <w:rPr>
-          <w:rFonts w:asciiTheme="majorBidi" w:hAnsiTheme="majorBidi" w:cstheme="majorBidi"/>
-          <w:sz w:val="24"/>
-          <w:szCs w:val="24"/>
-        </w:rPr>
-        <w:t xml:space="preserve"> </w:t>
       </w:r>
       <w:r>
         <w:rPr>
@@ -1602,15 +1481,15 @@
           <w:sz w:val="24"/>
           <w:szCs w:val="24"/>
         </w:rPr>
-        <w:t xml:space="preserve"> These states demonstrated their conservation capacity.</w:t>
-      </w:r>
-      <w:r>
-        <w:rPr>
-          <w:rFonts w:asciiTheme="majorBidi" w:hAnsiTheme="majorBidi" w:cstheme="majorBidi"/>
-          <w:sz w:val="24"/>
-          <w:szCs w:val="24"/>
-        </w:rPr>
-        <w:t xml:space="preserve"> In contrast, </w:t>
+        <w:t xml:space="preserve"> </w:t>
+      </w:r>
+      <w:r>
+        <w:rPr>
+          <w:rFonts w:asciiTheme="majorBidi" w:hAnsiTheme="majorBidi" w:cstheme="majorBidi"/>
+          <w:sz w:val="24"/>
+          <w:szCs w:val="24"/>
+        </w:rPr>
+        <w:t xml:space="preserve">In contrast, </w:t>
       </w:r>
       <w:r>
         <w:rPr>
@@ -1626,7 +1505,23 @@
           <w:sz w:val="24"/>
           <w:szCs w:val="24"/>
         </w:rPr>
-        <w:t xml:space="preserve">’s largest voluntary conservation effort </w:t>
+        <w:t xml:space="preserve">’s largest </w:t>
+      </w:r>
+      <w:r>
+        <w:rPr>
+          <w:rFonts w:asciiTheme="majorBidi" w:hAnsiTheme="majorBidi" w:cstheme="majorBidi"/>
+          <w:sz w:val="24"/>
+          <w:szCs w:val="24"/>
+        </w:rPr>
+        <w:t xml:space="preserve">prior </w:t>
+      </w:r>
+      <w:r>
+        <w:rPr>
+          <w:rFonts w:asciiTheme="majorBidi" w:hAnsiTheme="majorBidi" w:cstheme="majorBidi"/>
+          <w:sz w:val="24"/>
+          <w:szCs w:val="24"/>
+        </w:rPr>
+        <w:t xml:space="preserve">voluntary conservation effort </w:t>
       </w:r>
       <w:r>
         <w:rPr>
@@ -1666,23 +1561,15 @@
           <w:sz w:val="24"/>
           <w:szCs w:val="24"/>
         </w:rPr>
-        <w:t>in 2018</w:t>
-      </w:r>
-      <w:r>
-        <w:rPr>
-          <w:rFonts w:asciiTheme="majorBidi" w:hAnsiTheme="majorBidi" w:cstheme="majorBidi"/>
-          <w:sz w:val="24"/>
-          <w:szCs w:val="24"/>
-        </w:rPr>
-        <w:t xml:space="preserve"> </w:t>
-      </w:r>
-      <w:r>
-        <w:rPr>
-          <w:rFonts w:asciiTheme="majorBidi" w:hAnsiTheme="majorBidi" w:cstheme="majorBidi"/>
-          <w:sz w:val="24"/>
-          <w:szCs w:val="24"/>
-        </w:rPr>
-        <w:t>just exceeded it’s</w:t>
+        <w:t>j</w:t>
+      </w:r>
+      <w:r>
+        <w:rPr>
+          <w:rFonts w:asciiTheme="majorBidi" w:hAnsiTheme="majorBidi" w:cstheme="majorBidi"/>
+          <w:sz w:val="24"/>
+          <w:szCs w:val="24"/>
+        </w:rPr>
+        <w:t>ust exceeded it’s</w:t>
       </w:r>
       <w:r>
         <w:rPr>
@@ -1714,15 +1601,39 @@
           <w:sz w:val="24"/>
           <w:szCs w:val="24"/>
         </w:rPr>
-        <w:t>when Lake Mead</w:t>
-      </w:r>
-      <w:r>
-        <w:rPr>
-          <w:rFonts w:asciiTheme="majorBidi" w:hAnsiTheme="majorBidi" w:cstheme="majorBidi"/>
-          <w:sz w:val="24"/>
-          <w:szCs w:val="24"/>
-        </w:rPr>
-        <w:t>’s level is between 1,075 and</w:t>
+        <w:t>for</w:t>
+      </w:r>
+      <w:r>
+        <w:rPr>
+          <w:rFonts w:asciiTheme="majorBidi" w:hAnsiTheme="majorBidi" w:cstheme="majorBidi"/>
+          <w:sz w:val="24"/>
+          <w:szCs w:val="24"/>
+        </w:rPr>
+        <w:t xml:space="preserve"> Lake Mead</w:t>
+      </w:r>
+      <w:r>
+        <w:rPr>
+          <w:rFonts w:asciiTheme="majorBidi" w:hAnsiTheme="majorBidi" w:cstheme="majorBidi"/>
+          <w:sz w:val="24"/>
+          <w:szCs w:val="24"/>
+        </w:rPr>
+        <w:t xml:space="preserve"> level</w:t>
+      </w:r>
+      <w:r>
+        <w:rPr>
+          <w:rFonts w:asciiTheme="majorBidi" w:hAnsiTheme="majorBidi" w:cstheme="majorBidi"/>
+          <w:sz w:val="24"/>
+          <w:szCs w:val="24"/>
+        </w:rPr>
+        <w:t>s</w:t>
+      </w:r>
+      <w:r>
+        <w:rPr>
+          <w:rFonts w:asciiTheme="majorBidi" w:hAnsiTheme="majorBidi" w:cstheme="majorBidi"/>
+          <w:sz w:val="24"/>
+          <w:szCs w:val="24"/>
+        </w:rPr>
+        <w:t xml:space="preserve"> between 1,075 and</w:t>
       </w:r>
       <w:r>
         <w:rPr>
@@ -1754,87 +1665,71 @@
           <w:sz w:val="24"/>
           <w:szCs w:val="24"/>
         </w:rPr>
-        <w:t xml:space="preserve">Arizona’s largest voluntary conservation effort </w:t>
-      </w:r>
-      <w:r>
-        <w:rPr>
-          <w:rFonts w:asciiTheme="majorBidi" w:hAnsiTheme="majorBidi" w:cstheme="majorBidi"/>
-          <w:sz w:val="24"/>
-          <w:szCs w:val="24"/>
-        </w:rPr>
-        <w:t>will need to triple to meet the state’s</w:t>
-      </w:r>
-      <w:r>
-        <w:rPr>
-          <w:rFonts w:asciiTheme="majorBidi" w:hAnsiTheme="majorBidi" w:cstheme="majorBidi"/>
-          <w:sz w:val="24"/>
-          <w:szCs w:val="24"/>
-        </w:rPr>
-        <w:t xml:space="preserve"> mandatory</w:t>
-      </w:r>
-      <w:r>
-        <w:rPr>
-          <w:rFonts w:asciiTheme="majorBidi" w:hAnsiTheme="majorBidi" w:cstheme="majorBidi"/>
-          <w:sz w:val="24"/>
-          <w:szCs w:val="24"/>
-        </w:rPr>
-        <w:t xml:space="preserve"> DCP </w:t>
-      </w:r>
-      <w:r>
-        <w:rPr>
-          <w:rFonts w:asciiTheme="majorBidi" w:hAnsiTheme="majorBidi" w:cstheme="majorBidi"/>
-          <w:sz w:val="24"/>
-          <w:szCs w:val="24"/>
-        </w:rPr>
-        <w:t xml:space="preserve">targets </w:t>
-      </w:r>
-      <w:r>
-        <w:rPr>
-          <w:rFonts w:asciiTheme="majorBidi" w:hAnsiTheme="majorBidi" w:cstheme="majorBidi"/>
-          <w:sz w:val="24"/>
-          <w:szCs w:val="24"/>
-        </w:rPr>
-        <w:t xml:space="preserve">at Lake Mead levels </w:t>
-      </w:r>
-      <w:r>
-        <w:rPr>
-          <w:rFonts w:asciiTheme="majorBidi" w:hAnsiTheme="majorBidi" w:cstheme="majorBidi"/>
-          <w:sz w:val="24"/>
-          <w:szCs w:val="24"/>
-        </w:rPr>
-        <w:t xml:space="preserve">below </w:t>
-      </w:r>
-      <w:r>
-        <w:rPr>
-          <w:rFonts w:asciiTheme="majorBidi" w:hAnsiTheme="majorBidi" w:cstheme="majorBidi"/>
-          <w:sz w:val="24"/>
-          <w:szCs w:val="24"/>
-        </w:rPr>
-        <w:t>1</w:t>
-      </w:r>
-      <w:r>
-        <w:rPr>
-          <w:rFonts w:asciiTheme="majorBidi" w:hAnsiTheme="majorBidi" w:cstheme="majorBidi"/>
-          <w:sz w:val="24"/>
-          <w:szCs w:val="24"/>
-        </w:rPr>
-        <w:t>,045</w:t>
-      </w:r>
-      <w:r>
-        <w:rPr>
-          <w:rFonts w:asciiTheme="majorBidi" w:hAnsiTheme="majorBidi" w:cstheme="majorBidi"/>
-          <w:sz w:val="24"/>
-          <w:szCs w:val="24"/>
-        </w:rPr>
-        <w:t xml:space="preserve"> </w:t>
-      </w:r>
-      <w:r>
-        <w:rPr>
-          <w:rFonts w:asciiTheme="majorBidi" w:hAnsiTheme="majorBidi" w:cstheme="majorBidi"/>
-          <w:sz w:val="24"/>
-          <w:szCs w:val="24"/>
-        </w:rPr>
-        <w:t xml:space="preserve">feet. </w:t>
+        <w:t>T</w:t>
+      </w:r>
+      <w:r>
+        <w:rPr>
+          <w:rFonts w:asciiTheme="majorBidi" w:hAnsiTheme="majorBidi" w:cstheme="majorBidi"/>
+          <w:sz w:val="24"/>
+          <w:szCs w:val="24"/>
+        </w:rPr>
+        <w:t>o meet mandatory DCP targets below 1,045 feet</w:t>
+      </w:r>
+      <w:r>
+        <w:rPr>
+          <w:rFonts w:asciiTheme="majorBidi" w:hAnsiTheme="majorBidi" w:cstheme="majorBidi"/>
+          <w:sz w:val="24"/>
+          <w:szCs w:val="24"/>
+        </w:rPr>
+        <w:t xml:space="preserve">, </w:t>
+      </w:r>
+      <w:r>
+        <w:rPr>
+          <w:rFonts w:asciiTheme="majorBidi" w:hAnsiTheme="majorBidi" w:cstheme="majorBidi"/>
+          <w:sz w:val="24"/>
+          <w:szCs w:val="24"/>
+        </w:rPr>
+        <w:t>Arizona</w:t>
+      </w:r>
+      <w:r>
+        <w:rPr>
+          <w:rFonts w:asciiTheme="majorBidi" w:hAnsiTheme="majorBidi" w:cstheme="majorBidi"/>
+          <w:sz w:val="24"/>
+          <w:szCs w:val="24"/>
+        </w:rPr>
+        <w:t xml:space="preserve"> must triple its </w:t>
+      </w:r>
+      <w:r>
+        <w:rPr>
+          <w:rFonts w:asciiTheme="majorBidi" w:hAnsiTheme="majorBidi" w:cstheme="majorBidi"/>
+          <w:sz w:val="24"/>
+          <w:szCs w:val="24"/>
+        </w:rPr>
+        <w:t>largest</w:t>
+      </w:r>
+      <w:r>
+        <w:rPr>
+          <w:rFonts w:asciiTheme="majorBidi" w:hAnsiTheme="majorBidi" w:cstheme="majorBidi"/>
+          <w:sz w:val="24"/>
+          <w:szCs w:val="24"/>
+        </w:rPr>
+        <w:t>, prior annual</w:t>
+      </w:r>
+      <w:r>
+        <w:rPr>
+          <w:rFonts w:asciiTheme="majorBidi" w:hAnsiTheme="majorBidi" w:cstheme="majorBidi"/>
+          <w:sz w:val="24"/>
+          <w:szCs w:val="24"/>
+        </w:rPr>
+        <w:t xml:space="preserve"> voluntary conservation effort</w:t>
+      </w:r>
+      <w:r>
+        <w:rPr>
+          <w:rFonts w:asciiTheme="majorBidi" w:hAnsiTheme="majorBidi" w:cstheme="majorBidi"/>
+          <w:sz w:val="24"/>
+          <w:szCs w:val="24"/>
+        </w:rPr>
+        <w:t xml:space="preserve">. </w:t>
       </w:r>
       <w:r>
         <w:rPr>
@@ -2109,7 +2004,7 @@
           <w:sz w:val="24"/>
           <w:szCs w:val="24"/>
         </w:rPr>
-        <w:t xml:space="preserve">historical </w:t>
+        <w:t>prior</w:t>
       </w:r>
       <w:r>
         <w:rPr>
@@ -2119,7 +2014,7 @@
           <w:sz w:val="24"/>
           <w:szCs w:val="24"/>
         </w:rPr>
-        <w:t>effort</w:t>
+        <w:t xml:space="preserve"> </w:t>
       </w:r>
       <w:r>
         <w:rPr>
@@ -2129,7 +2024,7 @@
           <w:sz w:val="24"/>
           <w:szCs w:val="24"/>
         </w:rPr>
-        <w:t xml:space="preserve"> </w:t>
+        <w:t>effort</w:t>
       </w:r>
       <w:r>
         <w:rPr>
@@ -2139,7 +2034,7 @@
           <w:sz w:val="24"/>
           <w:szCs w:val="24"/>
         </w:rPr>
-        <w:t>met the DCP target</w:t>
+        <w:t xml:space="preserve"> </w:t>
       </w:r>
       <w:r>
         <w:rPr>
@@ -2149,6 +2044,46 @@
           <w:sz w:val="24"/>
           <w:szCs w:val="24"/>
         </w:rPr>
+        <w:t>will meet</w:t>
+      </w:r>
+      <w:r>
+        <w:rPr>
+          <w:rFonts w:asciiTheme="majorBidi" w:hAnsiTheme="majorBidi" w:cstheme="majorBidi"/>
+          <w:b/>
+          <w:bCs/>
+          <w:sz w:val="24"/>
+          <w:szCs w:val="24"/>
+        </w:rPr>
+        <w:t xml:space="preserve"> the</w:t>
+      </w:r>
+      <w:r>
+        <w:rPr>
+          <w:rFonts w:asciiTheme="majorBidi" w:hAnsiTheme="majorBidi" w:cstheme="majorBidi"/>
+          <w:b/>
+          <w:bCs/>
+          <w:sz w:val="24"/>
+          <w:szCs w:val="24"/>
+        </w:rPr>
+        <w:t xml:space="preserve"> new</w:t>
+      </w:r>
+      <w:r>
+        <w:rPr>
+          <w:rFonts w:asciiTheme="majorBidi" w:hAnsiTheme="majorBidi" w:cstheme="majorBidi"/>
+          <w:b/>
+          <w:bCs/>
+          <w:sz w:val="24"/>
+          <w:szCs w:val="24"/>
+        </w:rPr>
+        <w:t xml:space="preserve"> DCP target</w:t>
+      </w:r>
+      <w:r>
+        <w:rPr>
+          <w:rFonts w:asciiTheme="majorBidi" w:hAnsiTheme="majorBidi" w:cstheme="majorBidi"/>
+          <w:b/>
+          <w:bCs/>
+          <w:sz w:val="24"/>
+          <w:szCs w:val="24"/>
+        </w:rPr>
         <w:t>.</w:t>
       </w:r>
     </w:p>
@@ -2157,7 +2092,19 @@
         <w:pStyle w:val="Heading1"/>
       </w:pPr>
       <w:r>
-        <w:t>Compare ICS balance to DCP target</w:t>
+        <w:t>Number of Year</w:t>
+      </w:r>
+      <w:r>
+        <w:t xml:space="preserve">s to Delay </w:t>
+      </w:r>
+      <w:r>
+        <w:t xml:space="preserve">new </w:t>
+      </w:r>
+      <w:r>
+        <w:t xml:space="preserve">Mandatory Conservation </w:t>
+      </w:r>
+      <w:r>
+        <w:t>Efforts</w:t>
       </w:r>
     </w:p>
     <w:p>
@@ -2174,23 +2121,31 @@
           <w:sz w:val="24"/>
           <w:szCs w:val="24"/>
         </w:rPr>
-        <w:t>Within t</w:t>
-      </w:r>
-      <w:r>
-        <w:rPr>
-          <w:rFonts w:asciiTheme="majorBidi" w:hAnsiTheme="majorBidi" w:cstheme="majorBidi"/>
-          <w:sz w:val="24"/>
-          <w:szCs w:val="24"/>
-        </w:rPr>
-        <w:t>he Lower Basin DCP</w:t>
-      </w:r>
-      <w:r>
-        <w:rPr>
-          <w:rFonts w:asciiTheme="majorBidi" w:hAnsiTheme="majorBidi" w:cstheme="majorBidi"/>
-          <w:sz w:val="24"/>
-          <w:szCs w:val="24"/>
-        </w:rPr>
-        <w:t>, a new account type</w:t>
+        <w:t xml:space="preserve">Within the Lower Basin DCP operations, </w:t>
+      </w:r>
+      <w:r>
+        <w:rPr>
+          <w:rFonts w:asciiTheme="majorBidi" w:hAnsiTheme="majorBidi" w:cstheme="majorBidi"/>
+          <w:sz w:val="24"/>
+          <w:szCs w:val="24"/>
+        </w:rPr>
+        <w:t xml:space="preserve">states and contractors </w:t>
+      </w:r>
+      <w:r>
+        <w:rPr>
+          <w:rFonts w:asciiTheme="majorBidi" w:hAnsiTheme="majorBidi" w:cstheme="majorBidi"/>
+          <w:sz w:val="24"/>
+          <w:szCs w:val="24"/>
+        </w:rPr>
+        <w:t>can</w:t>
+      </w:r>
+      <w:r>
+        <w:rPr>
+          <w:rFonts w:asciiTheme="majorBidi" w:hAnsiTheme="majorBidi" w:cstheme="majorBidi"/>
+          <w:sz w:val="24"/>
+          <w:szCs w:val="24"/>
+        </w:rPr>
+        <w:t xml:space="preserve"> also</w:t>
       </w:r>
       <w:r>
         <w:rPr>
@@ -2206,131 +2161,87 @@
           <w:sz w:val="24"/>
           <w:szCs w:val="24"/>
         </w:rPr>
-        <w:t xml:space="preserve">called </w:t>
-      </w:r>
-      <w:r>
-        <w:rPr>
-          <w:rFonts w:asciiTheme="majorBidi" w:hAnsiTheme="majorBidi" w:cstheme="majorBidi"/>
-          <w:i/>
-          <w:iCs/>
-          <w:sz w:val="24"/>
-          <w:szCs w:val="24"/>
-        </w:rPr>
-        <w:t xml:space="preserve">DCP ICS </w:t>
-      </w:r>
-      <w:r>
-        <w:rPr>
-          <w:rFonts w:asciiTheme="majorBidi" w:hAnsiTheme="majorBidi" w:cstheme="majorBidi"/>
-          <w:sz w:val="24"/>
-          <w:szCs w:val="24"/>
-        </w:rPr>
-        <w:t>—</w:t>
-      </w:r>
-      <w:r>
-        <w:rPr>
-          <w:rFonts w:asciiTheme="majorBidi" w:hAnsiTheme="majorBidi" w:cstheme="majorBidi"/>
-          <w:sz w:val="24"/>
-          <w:szCs w:val="24"/>
-        </w:rPr>
-        <w:t>yes, a compound acronym</w:t>
-      </w:r>
-      <w:r>
-        <w:rPr>
-          <w:rFonts w:asciiTheme="majorBidi" w:hAnsiTheme="majorBidi" w:cstheme="majorBidi"/>
-          <w:sz w:val="24"/>
-          <w:szCs w:val="24"/>
-        </w:rPr>
-        <w:t>—</w:t>
-      </w:r>
-      <w:r>
-        <w:rPr>
-          <w:rFonts w:asciiTheme="majorBidi" w:hAnsiTheme="majorBidi" w:cstheme="majorBidi"/>
-          <w:sz w:val="24"/>
-          <w:szCs w:val="24"/>
-        </w:rPr>
-        <w:t xml:space="preserve">allows states and contractors to </w:t>
-      </w:r>
-      <w:r>
-        <w:rPr>
-          <w:rFonts w:asciiTheme="majorBidi" w:hAnsiTheme="majorBidi" w:cstheme="majorBidi"/>
-          <w:sz w:val="24"/>
-          <w:szCs w:val="24"/>
-        </w:rPr>
-        <w:t>covert</w:t>
-      </w:r>
-      <w:r>
-        <w:rPr>
-          <w:rFonts w:asciiTheme="majorBidi" w:hAnsiTheme="majorBidi" w:cstheme="majorBidi"/>
-          <w:sz w:val="24"/>
-          <w:szCs w:val="24"/>
-        </w:rPr>
-        <w:t xml:space="preserve"> ICS water to meet a</w:t>
-      </w:r>
-      <w:r>
-        <w:rPr>
-          <w:rFonts w:asciiTheme="majorBidi" w:hAnsiTheme="majorBidi" w:cstheme="majorBidi"/>
-          <w:sz w:val="24"/>
-          <w:szCs w:val="24"/>
-        </w:rPr>
-        <w:t xml:space="preserve"> state</w:t>
-      </w:r>
-      <w:r>
-        <w:rPr>
-          <w:rFonts w:asciiTheme="majorBidi" w:hAnsiTheme="majorBidi" w:cstheme="majorBidi"/>
-          <w:sz w:val="24"/>
-          <w:szCs w:val="24"/>
-        </w:rPr>
-        <w:t>’s</w:t>
-      </w:r>
-      <w:r>
-        <w:rPr>
-          <w:rFonts w:asciiTheme="majorBidi" w:hAnsiTheme="majorBidi" w:cstheme="majorBidi"/>
-          <w:sz w:val="24"/>
-          <w:szCs w:val="24"/>
-        </w:rPr>
-        <w:t xml:space="preserve"> or contractor’s DCP conservation target. </w:t>
-      </w:r>
-      <w:r>
-        <w:rPr>
-          <w:rFonts w:asciiTheme="majorBidi" w:hAnsiTheme="majorBidi" w:cstheme="majorBidi"/>
-          <w:sz w:val="24"/>
-          <w:szCs w:val="24"/>
-        </w:rPr>
-        <w:t xml:space="preserve">The total cap on all ICS and </w:t>
-      </w:r>
-      <w:r>
-        <w:rPr>
-          <w:rFonts w:asciiTheme="majorBidi" w:hAnsiTheme="majorBidi" w:cstheme="majorBidi"/>
-          <w:i/>
-          <w:iCs/>
-          <w:sz w:val="24"/>
-          <w:szCs w:val="24"/>
-        </w:rPr>
-        <w:t>DCP ICS</w:t>
-      </w:r>
-      <w:r>
-        <w:rPr>
-          <w:rFonts w:asciiTheme="majorBidi" w:hAnsiTheme="majorBidi" w:cstheme="majorBidi"/>
-          <w:sz w:val="24"/>
-          <w:szCs w:val="24"/>
-        </w:rPr>
-        <w:t xml:space="preserve"> account balances stays at 2.7 million acre-feet</w:t>
-      </w:r>
-      <w:r>
-        <w:rPr>
-          <w:rFonts w:asciiTheme="majorBidi" w:hAnsiTheme="majorBidi" w:cstheme="majorBidi"/>
-          <w:sz w:val="24"/>
-          <w:szCs w:val="24"/>
-        </w:rPr>
-        <w:t xml:space="preserve"> but s</w:t>
-      </w:r>
-      <w:r>
-        <w:rPr>
-          <w:rFonts w:asciiTheme="majorBidi" w:hAnsiTheme="majorBidi" w:cstheme="majorBidi"/>
-          <w:sz w:val="24"/>
-          <w:szCs w:val="24"/>
-        </w:rPr>
-        <w:t>tates</w:t>
+        <w:t>co</w:t>
+      </w:r>
+      <w:r>
+        <w:rPr>
+          <w:rFonts w:asciiTheme="majorBidi" w:hAnsiTheme="majorBidi" w:cstheme="majorBidi"/>
+          <w:sz w:val="24"/>
+          <w:szCs w:val="24"/>
+        </w:rPr>
+        <w:t>n</w:t>
+      </w:r>
+      <w:r>
+        <w:rPr>
+          <w:rFonts w:asciiTheme="majorBidi" w:hAnsiTheme="majorBidi" w:cstheme="majorBidi"/>
+          <w:sz w:val="24"/>
+          <w:szCs w:val="24"/>
+        </w:rPr>
+        <w:t>vert</w:t>
+      </w:r>
+      <w:r>
+        <w:rPr>
+          <w:rFonts w:asciiTheme="majorBidi" w:hAnsiTheme="majorBidi" w:cstheme="majorBidi"/>
+          <w:sz w:val="24"/>
+          <w:szCs w:val="24"/>
+        </w:rPr>
+        <w:t xml:space="preserve"> </w:t>
+      </w:r>
+      <w:r>
+        <w:rPr>
+          <w:rFonts w:asciiTheme="majorBidi" w:hAnsiTheme="majorBidi" w:cstheme="majorBidi"/>
+          <w:sz w:val="24"/>
+          <w:szCs w:val="24"/>
+        </w:rPr>
+        <w:t xml:space="preserve">previously-conserved </w:t>
+      </w:r>
+      <w:r>
+        <w:rPr>
+          <w:rFonts w:asciiTheme="majorBidi" w:hAnsiTheme="majorBidi" w:cstheme="majorBidi"/>
+          <w:sz w:val="24"/>
+          <w:szCs w:val="24"/>
+        </w:rPr>
+        <w:t xml:space="preserve">ICS water </w:t>
+      </w:r>
+      <w:r>
+        <w:rPr>
+          <w:rFonts w:asciiTheme="majorBidi" w:hAnsiTheme="majorBidi" w:cstheme="majorBidi"/>
+          <w:sz w:val="24"/>
+          <w:szCs w:val="24"/>
+        </w:rPr>
+        <w:t xml:space="preserve">and use </w:t>
+      </w:r>
+      <w:r>
+        <w:rPr>
+          <w:rFonts w:asciiTheme="majorBidi" w:hAnsiTheme="majorBidi" w:cstheme="majorBidi"/>
+          <w:sz w:val="24"/>
+          <w:szCs w:val="24"/>
+        </w:rPr>
+        <w:t>to meet a</w:t>
+      </w:r>
+      <w:r>
+        <w:rPr>
+          <w:rFonts w:asciiTheme="majorBidi" w:hAnsiTheme="majorBidi" w:cstheme="majorBidi"/>
+          <w:sz w:val="24"/>
+          <w:szCs w:val="24"/>
+        </w:rPr>
+        <w:t xml:space="preserve"> DCP conservation target. </w:t>
+      </w:r>
+      <w:r>
+        <w:rPr>
+          <w:rFonts w:asciiTheme="majorBidi" w:hAnsiTheme="majorBidi" w:cstheme="majorBidi"/>
+          <w:sz w:val="24"/>
+          <w:szCs w:val="24"/>
+        </w:rPr>
+        <w:t xml:space="preserve">Divide a state’s ICS account balance by its annual DCP target to identify the number of years </w:t>
+      </w:r>
+      <w:r>
+        <w:rPr>
+          <w:rFonts w:asciiTheme="majorBidi" w:hAnsiTheme="majorBidi" w:cstheme="majorBidi"/>
+          <w:sz w:val="24"/>
+          <w:szCs w:val="24"/>
+        </w:rPr>
+        <w:t>to convert and delay the onset of new conservation efforts</w:t>
       </w:r>
       <w:r>
         <w:rPr>
@@ -2339,6 +2250,14 @@
           <w:szCs w:val="24"/>
         </w:rPr>
         <w:t>.</w:t>
+      </w:r>
+      <w:r>
+        <w:rPr>
+          <w:rFonts w:asciiTheme="majorBidi" w:hAnsiTheme="majorBidi" w:cstheme="majorBidi"/>
+          <w:sz w:val="24"/>
+          <w:szCs w:val="24"/>
+        </w:rPr>
+        <w:t xml:space="preserve"> </w:t>
       </w:r>
     </w:p>
     <w:p>
@@ -2355,7 +2274,7 @@
           <w:sz w:val="24"/>
           <w:szCs w:val="24"/>
         </w:rPr>
-        <w:t xml:space="preserve">Across all Lake Mead elevations, </w:t>
+        <w:t xml:space="preserve">The Lower Basin states have differing abilities to delay new conservation efforts (Figure 4). </w:t>
       </w:r>
       <w:r>
         <w:rPr>
@@ -2371,31 +2290,143 @@
           <w:sz w:val="24"/>
           <w:szCs w:val="24"/>
         </w:rPr>
-        <w:t>convert and use its</w:t>
-      </w:r>
-      <w:r>
-        <w:rPr>
-          <w:rFonts w:asciiTheme="majorBidi" w:hAnsiTheme="majorBidi" w:cstheme="majorBidi"/>
-          <w:sz w:val="24"/>
-          <w:szCs w:val="24"/>
-        </w:rPr>
-        <w:t xml:space="preserve"> ICS </w:t>
-      </w:r>
-      <w:r>
-        <w:rPr>
-          <w:rFonts w:asciiTheme="majorBidi" w:hAnsiTheme="majorBidi" w:cstheme="majorBidi"/>
-          <w:sz w:val="24"/>
-          <w:szCs w:val="24"/>
-        </w:rPr>
-        <w:t xml:space="preserve">water to </w:t>
-      </w:r>
-      <w:r>
-        <w:rPr>
-          <w:rFonts w:asciiTheme="majorBidi" w:hAnsiTheme="majorBidi" w:cstheme="majorBidi"/>
-          <w:sz w:val="24"/>
-          <w:szCs w:val="24"/>
-        </w:rPr>
-        <w:t>meet</w:t>
+        <w:t>delay f</w:t>
+      </w:r>
+      <w:r>
+        <w:rPr>
+          <w:rFonts w:asciiTheme="majorBidi" w:hAnsiTheme="majorBidi" w:cstheme="majorBidi"/>
+          <w:sz w:val="24"/>
+          <w:szCs w:val="24"/>
+        </w:rPr>
+        <w:t>or</w:t>
+      </w:r>
+      <w:r>
+        <w:rPr>
+          <w:rFonts w:asciiTheme="majorBidi" w:hAnsiTheme="majorBidi" w:cstheme="majorBidi"/>
+          <w:sz w:val="24"/>
+          <w:szCs w:val="24"/>
+        </w:rPr>
+        <w:t xml:space="preserve"> at least</w:t>
+      </w:r>
+      <w:r>
+        <w:rPr>
+          <w:rFonts w:asciiTheme="majorBidi" w:hAnsiTheme="majorBidi" w:cstheme="majorBidi"/>
+          <w:sz w:val="24"/>
+          <w:szCs w:val="24"/>
+        </w:rPr>
+        <w:t xml:space="preserve"> 25 years</w:t>
+      </w:r>
+      <w:r>
+        <w:rPr>
+          <w:rFonts w:asciiTheme="majorBidi" w:hAnsiTheme="majorBidi" w:cstheme="majorBidi"/>
+          <w:sz w:val="24"/>
+          <w:szCs w:val="24"/>
+        </w:rPr>
+        <w:t xml:space="preserve">. </w:t>
+      </w:r>
+      <w:r>
+        <w:rPr>
+          <w:rFonts w:asciiTheme="majorBidi" w:hAnsiTheme="majorBidi" w:cstheme="majorBidi"/>
+          <w:sz w:val="24"/>
+          <w:szCs w:val="24"/>
+        </w:rPr>
+        <w:t>C</w:t>
+      </w:r>
+      <w:r>
+        <w:rPr>
+          <w:rFonts w:asciiTheme="majorBidi" w:hAnsiTheme="majorBidi" w:cstheme="majorBidi"/>
+          <w:sz w:val="24"/>
+          <w:szCs w:val="24"/>
+        </w:rPr>
+        <w:t>alifornia</w:t>
+      </w:r>
+      <w:r>
+        <w:rPr>
+          <w:rFonts w:asciiTheme="majorBidi" w:hAnsiTheme="majorBidi" w:cstheme="majorBidi"/>
+          <w:sz w:val="24"/>
+          <w:szCs w:val="24"/>
+        </w:rPr>
+        <w:t xml:space="preserve"> can </w:t>
+      </w:r>
+      <w:r>
+        <w:rPr>
+          <w:rFonts w:asciiTheme="majorBidi" w:hAnsiTheme="majorBidi" w:cstheme="majorBidi"/>
+          <w:sz w:val="24"/>
+          <w:szCs w:val="24"/>
+        </w:rPr>
+        <w:t>convert ICS water and delay new conservation efforts for</w:t>
+      </w:r>
+      <w:r>
+        <w:rPr>
+          <w:rFonts w:asciiTheme="majorBidi" w:hAnsiTheme="majorBidi" w:cstheme="majorBidi"/>
+          <w:sz w:val="24"/>
+          <w:szCs w:val="24"/>
+        </w:rPr>
+        <w:t xml:space="preserve"> 5 </w:t>
+      </w:r>
+      <w:r>
+        <w:rPr>
+          <w:rFonts w:asciiTheme="majorBidi" w:hAnsiTheme="majorBidi" w:cstheme="majorBidi"/>
+          <w:sz w:val="24"/>
+          <w:szCs w:val="24"/>
+        </w:rPr>
+        <w:t xml:space="preserve">or 2.5 </w:t>
+      </w:r>
+      <w:r>
+        <w:rPr>
+          <w:rFonts w:asciiTheme="majorBidi" w:hAnsiTheme="majorBidi" w:cstheme="majorBidi"/>
+          <w:sz w:val="24"/>
+          <w:szCs w:val="24"/>
+        </w:rPr>
+        <w:t>years</w:t>
+      </w:r>
+      <w:r>
+        <w:rPr>
+          <w:rFonts w:asciiTheme="majorBidi" w:hAnsiTheme="majorBidi" w:cstheme="majorBidi"/>
+          <w:sz w:val="24"/>
+          <w:szCs w:val="24"/>
+        </w:rPr>
+        <w:t xml:space="preserve"> once it’s DCP target triggers at 1,045 </w:t>
+      </w:r>
+      <w:r>
+        <w:rPr>
+          <w:rFonts w:asciiTheme="majorBidi" w:hAnsiTheme="majorBidi" w:cstheme="majorBidi"/>
+          <w:sz w:val="24"/>
+          <w:szCs w:val="24"/>
+        </w:rPr>
+        <w:t xml:space="preserve">or 1,025 </w:t>
+      </w:r>
+      <w:r>
+        <w:rPr>
+          <w:rFonts w:asciiTheme="majorBidi" w:hAnsiTheme="majorBidi" w:cstheme="majorBidi"/>
+          <w:sz w:val="24"/>
+          <w:szCs w:val="24"/>
+        </w:rPr>
+        <w:t>feet</w:t>
+      </w:r>
+      <w:r>
+        <w:rPr>
+          <w:rFonts w:asciiTheme="majorBidi" w:hAnsiTheme="majorBidi" w:cstheme="majorBidi"/>
+          <w:sz w:val="24"/>
+          <w:szCs w:val="24"/>
+        </w:rPr>
+        <w:t>. Arizona</w:t>
+      </w:r>
+      <w:r>
+        <w:rPr>
+          <w:rFonts w:asciiTheme="majorBidi" w:hAnsiTheme="majorBidi" w:cstheme="majorBidi"/>
+          <w:sz w:val="24"/>
+          <w:szCs w:val="24"/>
+        </w:rPr>
+        <w:t xml:space="preserve">’s </w:t>
+      </w:r>
+      <w:r>
+        <w:rPr>
+          <w:rFonts w:asciiTheme="majorBidi" w:hAnsiTheme="majorBidi" w:cstheme="majorBidi"/>
+          <w:sz w:val="24"/>
+          <w:szCs w:val="24"/>
+        </w:rPr>
+        <w:t>can delay new conservation efforts for</w:t>
       </w:r>
       <w:r>
         <w:rPr>
@@ -2411,87 +2442,7 @@
           <w:sz w:val="24"/>
           <w:szCs w:val="24"/>
         </w:rPr>
-        <w:t xml:space="preserve">its </w:t>
-      </w:r>
-      <w:r>
-        <w:rPr>
-          <w:rFonts w:asciiTheme="majorBidi" w:hAnsiTheme="majorBidi" w:cstheme="majorBidi"/>
-          <w:sz w:val="24"/>
-          <w:szCs w:val="24"/>
-        </w:rPr>
-        <w:t>DCP targets</w:t>
-      </w:r>
-      <w:r>
-        <w:rPr>
-          <w:rFonts w:asciiTheme="majorBidi" w:hAnsiTheme="majorBidi" w:cstheme="majorBidi"/>
-          <w:sz w:val="24"/>
-          <w:szCs w:val="24"/>
-        </w:rPr>
-        <w:t xml:space="preserve"> for</w:t>
-      </w:r>
-      <w:r>
-        <w:rPr>
-          <w:rFonts w:asciiTheme="majorBidi" w:hAnsiTheme="majorBidi" w:cstheme="majorBidi"/>
-          <w:sz w:val="24"/>
-          <w:szCs w:val="24"/>
-        </w:rPr>
-        <w:t xml:space="preserve"> at least</w:t>
-      </w:r>
-      <w:r>
-        <w:rPr>
-          <w:rFonts w:asciiTheme="majorBidi" w:hAnsiTheme="majorBidi" w:cstheme="majorBidi"/>
-          <w:sz w:val="24"/>
-          <w:szCs w:val="24"/>
-        </w:rPr>
-        <w:t xml:space="preserve"> 25 years </w:t>
-      </w:r>
-      <w:r>
-        <w:rPr>
-          <w:rFonts w:asciiTheme="majorBidi" w:hAnsiTheme="majorBidi" w:cstheme="majorBidi"/>
-          <w:sz w:val="24"/>
-          <w:szCs w:val="24"/>
-        </w:rPr>
-        <w:t xml:space="preserve">(Figure 4). </w:t>
-      </w:r>
-      <w:r>
-        <w:rPr>
-          <w:rFonts w:asciiTheme="majorBidi" w:hAnsiTheme="majorBidi" w:cstheme="majorBidi"/>
-          <w:sz w:val="24"/>
-          <w:szCs w:val="24"/>
-        </w:rPr>
-        <w:t>California</w:t>
-      </w:r>
-      <w:r>
-        <w:rPr>
-          <w:rFonts w:asciiTheme="majorBidi" w:hAnsiTheme="majorBidi" w:cstheme="majorBidi"/>
-          <w:sz w:val="24"/>
-          <w:szCs w:val="24"/>
-        </w:rPr>
-        <w:t xml:space="preserve"> can </w:t>
-      </w:r>
-      <w:r>
-        <w:rPr>
-          <w:rFonts w:asciiTheme="majorBidi" w:hAnsiTheme="majorBidi" w:cstheme="majorBidi"/>
-          <w:sz w:val="24"/>
-          <w:szCs w:val="24"/>
-        </w:rPr>
-        <w:t xml:space="preserve">convert </w:t>
-      </w:r>
-      <w:r>
-        <w:rPr>
-          <w:rFonts w:asciiTheme="majorBidi" w:hAnsiTheme="majorBidi" w:cstheme="majorBidi"/>
-          <w:sz w:val="24"/>
-          <w:szCs w:val="24"/>
-        </w:rPr>
-        <w:t xml:space="preserve">and use </w:t>
-      </w:r>
-      <w:r>
-        <w:rPr>
-          <w:rFonts w:asciiTheme="majorBidi" w:hAnsiTheme="majorBidi" w:cstheme="majorBidi"/>
-          <w:sz w:val="24"/>
-          <w:szCs w:val="24"/>
-        </w:rPr>
-        <w:t>its</w:t>
+        <w:t>2.5 years</w:t>
       </w:r>
       <w:r>
         <w:rPr>
@@ -2507,23 +2458,55 @@
           <w:sz w:val="24"/>
           <w:szCs w:val="24"/>
         </w:rPr>
-        <w:t xml:space="preserve">ICS balance </w:t>
-      </w:r>
-      <w:r>
-        <w:rPr>
-          <w:rFonts w:asciiTheme="majorBidi" w:hAnsiTheme="majorBidi" w:cstheme="majorBidi"/>
-          <w:sz w:val="24"/>
-          <w:szCs w:val="24"/>
-        </w:rPr>
-        <w:t xml:space="preserve">to </w:t>
-      </w:r>
-      <w:r>
-        <w:rPr>
-          <w:rFonts w:asciiTheme="majorBidi" w:hAnsiTheme="majorBidi" w:cstheme="majorBidi"/>
-          <w:sz w:val="24"/>
-          <w:szCs w:val="24"/>
-        </w:rPr>
-        <w:t>meet</w:t>
+        <w:t>when</w:t>
+      </w:r>
+      <w:r>
+        <w:rPr>
+          <w:rFonts w:asciiTheme="majorBidi" w:hAnsiTheme="majorBidi" w:cstheme="majorBidi"/>
+          <w:sz w:val="24"/>
+          <w:szCs w:val="24"/>
+        </w:rPr>
+        <w:t xml:space="preserve"> Lake Mead </w:t>
+      </w:r>
+      <w:r>
+        <w:rPr>
+          <w:rFonts w:asciiTheme="majorBidi" w:hAnsiTheme="majorBidi" w:cstheme="majorBidi"/>
+          <w:sz w:val="24"/>
+          <w:szCs w:val="24"/>
+        </w:rPr>
+        <w:t>is</w:t>
+      </w:r>
+      <w:r>
+        <w:rPr>
+          <w:rFonts w:asciiTheme="majorBidi" w:hAnsiTheme="majorBidi" w:cstheme="majorBidi"/>
+          <w:sz w:val="24"/>
+          <w:szCs w:val="24"/>
+        </w:rPr>
+        <w:t xml:space="preserve"> between 1,070 and </w:t>
+      </w:r>
+      <w:r>
+        <w:rPr>
+          <w:rFonts w:asciiTheme="majorBidi" w:hAnsiTheme="majorBidi" w:cstheme="majorBidi"/>
+          <w:sz w:val="24"/>
+          <w:szCs w:val="24"/>
+        </w:rPr>
+        <w:t>1,090 feet</w:t>
+      </w:r>
+      <w:r>
+        <w:rPr>
+          <w:rFonts w:asciiTheme="majorBidi" w:hAnsiTheme="majorBidi" w:cstheme="majorBidi"/>
+          <w:sz w:val="24"/>
+          <w:szCs w:val="24"/>
+        </w:rPr>
+        <w:t xml:space="preserve"> and less than one year below 1,070 feet</w:t>
+      </w:r>
+      <w:r>
+        <w:rPr>
+          <w:rFonts w:asciiTheme="majorBidi" w:hAnsiTheme="majorBidi" w:cstheme="majorBidi"/>
+          <w:sz w:val="24"/>
+          <w:szCs w:val="24"/>
+        </w:rPr>
+        <w:t>.</w:t>
       </w:r>
       <w:r>
         <w:rPr>
@@ -2539,55 +2522,103 @@
           <w:sz w:val="24"/>
           <w:szCs w:val="24"/>
         </w:rPr>
-        <w:t>its DCP targets for 5 years a</w:t>
-      </w:r>
-      <w:r>
-        <w:rPr>
-          <w:rFonts w:asciiTheme="majorBidi" w:hAnsiTheme="majorBidi" w:cstheme="majorBidi"/>
-          <w:sz w:val="24"/>
-          <w:szCs w:val="24"/>
-        </w:rPr>
-        <w:t>t</w:t>
-      </w:r>
-      <w:r>
-        <w:rPr>
-          <w:rFonts w:asciiTheme="majorBidi" w:hAnsiTheme="majorBidi" w:cstheme="majorBidi"/>
-          <w:sz w:val="24"/>
-          <w:szCs w:val="24"/>
-        </w:rPr>
-        <w:t xml:space="preserve"> a Mead water</w:t>
-      </w:r>
-      <w:r>
-        <w:rPr>
-          <w:rFonts w:asciiTheme="majorBidi" w:hAnsiTheme="majorBidi" w:cstheme="majorBidi"/>
-          <w:sz w:val="24"/>
-          <w:szCs w:val="24"/>
-        </w:rPr>
-        <w:t xml:space="preserve"> level</w:t>
-      </w:r>
-      <w:r>
-        <w:rPr>
-          <w:rFonts w:asciiTheme="majorBidi" w:hAnsiTheme="majorBidi" w:cstheme="majorBidi"/>
-          <w:sz w:val="24"/>
-          <w:szCs w:val="24"/>
-        </w:rPr>
-        <w:t xml:space="preserve"> of</w:t>
-      </w:r>
-      <w:r>
-        <w:rPr>
-          <w:rFonts w:asciiTheme="majorBidi" w:hAnsiTheme="majorBidi" w:cstheme="majorBidi"/>
-          <w:sz w:val="24"/>
-          <w:szCs w:val="24"/>
-        </w:rPr>
-        <w:t xml:space="preserve"> 1,045 feet. Arizona</w:t>
-      </w:r>
-      <w:r>
-        <w:rPr>
-          <w:rFonts w:asciiTheme="majorBidi" w:hAnsiTheme="majorBidi" w:cstheme="majorBidi"/>
-          <w:sz w:val="24"/>
-          <w:szCs w:val="24"/>
-        </w:rPr>
-        <w:t>’s</w:t>
+        <w:t>These timings</w:t>
+      </w:r>
+      <w:r>
+        <w:rPr>
+          <w:rFonts w:asciiTheme="majorBidi" w:hAnsiTheme="majorBidi" w:cstheme="majorBidi"/>
+          <w:sz w:val="24"/>
+          <w:szCs w:val="24"/>
+        </w:rPr>
+        <w:t xml:space="preserve"> suggest Arizona will start new mandatory conservation efforts one or two years after Lake Mead falls below 1,090 feet </w:t>
+      </w:r>
+      <w:r>
+        <w:rPr>
+          <w:rFonts w:asciiTheme="majorBidi" w:hAnsiTheme="majorBidi" w:cstheme="majorBidi"/>
+          <w:sz w:val="24"/>
+          <w:szCs w:val="24"/>
+        </w:rPr>
+        <w:t>while</w:t>
+      </w:r>
+      <w:r>
+        <w:rPr>
+          <w:rFonts w:asciiTheme="majorBidi" w:hAnsiTheme="majorBidi" w:cstheme="majorBidi"/>
+          <w:sz w:val="24"/>
+          <w:szCs w:val="24"/>
+        </w:rPr>
+        <w:t xml:space="preserve"> California will </w:t>
+      </w:r>
+      <w:r>
+        <w:rPr>
+          <w:rFonts w:asciiTheme="majorBidi" w:hAnsiTheme="majorBidi" w:cstheme="majorBidi"/>
+          <w:sz w:val="24"/>
+          <w:szCs w:val="24"/>
+        </w:rPr>
+        <w:t>start</w:t>
+      </w:r>
+      <w:r>
+        <w:rPr>
+          <w:rFonts w:asciiTheme="majorBidi" w:hAnsiTheme="majorBidi" w:cstheme="majorBidi"/>
+          <w:sz w:val="24"/>
+          <w:szCs w:val="24"/>
+        </w:rPr>
+        <w:t xml:space="preserve"> 2 to 5 years after Lake Mead falls below 1,050 feet. This schedule will </w:t>
+      </w:r>
+      <w:r>
+        <w:rPr>
+          <w:rFonts w:asciiTheme="majorBidi" w:hAnsiTheme="majorBidi" w:cstheme="majorBidi"/>
+          <w:sz w:val="24"/>
+          <w:szCs w:val="24"/>
+        </w:rPr>
+        <w:t>shorten</w:t>
+      </w:r>
+      <w:r>
+        <w:rPr>
+          <w:rFonts w:asciiTheme="majorBidi" w:hAnsiTheme="majorBidi" w:cstheme="majorBidi"/>
+          <w:sz w:val="24"/>
+          <w:szCs w:val="24"/>
+        </w:rPr>
+        <w:t xml:space="preserve"> if reservoir inflows are low, </w:t>
+      </w:r>
+      <w:r>
+        <w:rPr>
+          <w:rFonts w:asciiTheme="majorBidi" w:hAnsiTheme="majorBidi" w:cstheme="majorBidi"/>
+          <w:sz w:val="24"/>
+          <w:szCs w:val="24"/>
+        </w:rPr>
+        <w:t xml:space="preserve">Lake Mead falls to 1,025 feet sooner, </w:t>
+      </w:r>
+      <w:r>
+        <w:rPr>
+          <w:rFonts w:asciiTheme="majorBidi" w:hAnsiTheme="majorBidi" w:cstheme="majorBidi"/>
+          <w:sz w:val="24"/>
+          <w:szCs w:val="24"/>
+        </w:rPr>
+        <w:t>or</w:t>
+      </w:r>
+      <w:r>
+        <w:rPr>
+          <w:rFonts w:asciiTheme="majorBidi" w:hAnsiTheme="majorBidi" w:cstheme="majorBidi"/>
+          <w:sz w:val="24"/>
+          <w:szCs w:val="24"/>
+        </w:rPr>
+        <w:t xml:space="preserve"> the states renegotiate their DCP operations</w:t>
+      </w:r>
+      <w:r>
+        <w:rPr>
+          <w:rFonts w:asciiTheme="majorBidi" w:hAnsiTheme="majorBidi" w:cstheme="majorBidi"/>
+          <w:sz w:val="24"/>
+          <w:szCs w:val="24"/>
+        </w:rPr>
+        <w:t xml:space="preserve"> for higher conservation volumes</w:t>
+      </w:r>
+      <w:r>
+        <w:rPr>
+          <w:rFonts w:asciiTheme="majorBidi" w:hAnsiTheme="majorBidi" w:cstheme="majorBidi"/>
+          <w:sz w:val="24"/>
+          <w:szCs w:val="24"/>
+        </w:rPr>
+        <w:t>.</w:t>
       </w:r>
       <w:r>
         <w:rPr>
@@ -2603,413 +2634,46 @@
           <w:sz w:val="24"/>
           <w:szCs w:val="24"/>
         </w:rPr>
-        <w:t xml:space="preserve">ICS balance will only </w:t>
-      </w:r>
-      <w:r>
-        <w:rPr>
-          <w:rFonts w:asciiTheme="majorBidi" w:hAnsiTheme="majorBidi" w:cstheme="majorBidi"/>
-          <w:sz w:val="24"/>
-          <w:szCs w:val="24"/>
-        </w:rPr>
-        <w:t xml:space="preserve">convert and meet </w:t>
-      </w:r>
-      <w:r>
-        <w:rPr>
-          <w:rFonts w:asciiTheme="majorBidi" w:hAnsiTheme="majorBidi" w:cstheme="majorBidi"/>
-          <w:sz w:val="24"/>
-          <w:szCs w:val="24"/>
-        </w:rPr>
-        <w:t>2.5 years</w:t>
-      </w:r>
-      <w:r>
-        <w:rPr>
-          <w:rFonts w:asciiTheme="majorBidi" w:hAnsiTheme="majorBidi" w:cstheme="majorBidi"/>
-          <w:sz w:val="24"/>
-          <w:szCs w:val="24"/>
-        </w:rPr>
-        <w:t xml:space="preserve"> of DCP </w:t>
-      </w:r>
-      <w:r>
-        <w:rPr>
-          <w:rFonts w:asciiTheme="majorBidi" w:hAnsiTheme="majorBidi" w:cstheme="majorBidi"/>
-          <w:sz w:val="24"/>
-          <w:szCs w:val="24"/>
-        </w:rPr>
-        <w:t>targets</w:t>
-      </w:r>
-      <w:r>
-        <w:rPr>
-          <w:rFonts w:asciiTheme="majorBidi" w:hAnsiTheme="majorBidi" w:cstheme="majorBidi"/>
-          <w:sz w:val="24"/>
-          <w:szCs w:val="24"/>
-        </w:rPr>
-        <w:t xml:space="preserve"> at a Lake Mead elevation of 1,090 feet.</w:t>
+        <w:t>We will have to see whether</w:t>
+      </w:r>
+      <w:r>
+        <w:rPr>
+          <w:rFonts w:asciiTheme="majorBidi" w:hAnsiTheme="majorBidi" w:cstheme="majorBidi"/>
+          <w:sz w:val="24"/>
+          <w:szCs w:val="24"/>
+        </w:rPr>
+        <w:t xml:space="preserve"> a </w:t>
+      </w:r>
+      <w:r>
+        <w:rPr>
+          <w:rFonts w:asciiTheme="majorBidi" w:hAnsiTheme="majorBidi" w:cstheme="majorBidi"/>
+          <w:sz w:val="24"/>
+          <w:szCs w:val="24"/>
+        </w:rPr>
+        <w:lastRenderedPageBreak/>
+        <w:t xml:space="preserve">stick point for the renegotiations </w:t>
+      </w:r>
+      <w:r>
+        <w:rPr>
+          <w:rFonts w:asciiTheme="majorBidi" w:hAnsiTheme="majorBidi" w:cstheme="majorBidi"/>
+          <w:sz w:val="24"/>
+          <w:szCs w:val="24"/>
+        </w:rPr>
+        <w:t>is</w:t>
+      </w:r>
+      <w:r>
+        <w:rPr>
+          <w:rFonts w:asciiTheme="majorBidi" w:hAnsiTheme="majorBidi" w:cstheme="majorBidi"/>
+          <w:sz w:val="24"/>
+          <w:szCs w:val="24"/>
+        </w:rPr>
+        <w:t xml:space="preserve"> transitioning from water conservation that is creditable and recoverable to unrecoverable.</w:t>
       </w:r>
     </w:p>
     <w:p>
       <w:pPr>
         <w:rPr>
           <w:rFonts w:asciiTheme="majorBidi" w:hAnsiTheme="majorBidi" w:cstheme="majorBidi"/>
-          <w:sz w:val="24"/>
-          <w:szCs w:val="24"/>
-        </w:rPr>
-      </w:pPr>
-      <w:r>
-        <w:rPr>
-          <w:rFonts w:asciiTheme="majorBidi" w:hAnsiTheme="majorBidi" w:cstheme="majorBidi"/>
-          <w:sz w:val="24"/>
-          <w:szCs w:val="24"/>
-        </w:rPr>
-        <w:t xml:space="preserve">States and contractors will convert </w:t>
-      </w:r>
-      <w:r>
-        <w:rPr>
-          <w:rFonts w:asciiTheme="majorBidi" w:hAnsiTheme="majorBidi" w:cstheme="majorBidi"/>
-          <w:sz w:val="24"/>
-          <w:szCs w:val="24"/>
-        </w:rPr>
-        <w:t>and use</w:t>
-      </w:r>
-      <w:r>
-        <w:rPr>
-          <w:rFonts w:asciiTheme="majorBidi" w:hAnsiTheme="majorBidi" w:cstheme="majorBidi"/>
-          <w:sz w:val="24"/>
-          <w:szCs w:val="24"/>
-        </w:rPr>
-        <w:t xml:space="preserve"> their </w:t>
-      </w:r>
-      <w:r>
-        <w:rPr>
-          <w:rFonts w:asciiTheme="majorBidi" w:hAnsiTheme="majorBidi" w:cstheme="majorBidi"/>
-          <w:sz w:val="24"/>
-          <w:szCs w:val="24"/>
-        </w:rPr>
-        <w:t xml:space="preserve">ICS water to meet DCP targets because the Lower Basin DCP also allows </w:t>
-      </w:r>
-      <w:r>
-        <w:rPr>
-          <w:rFonts w:asciiTheme="majorBidi" w:hAnsiTheme="majorBidi" w:cstheme="majorBidi"/>
-          <w:sz w:val="24"/>
-          <w:szCs w:val="24"/>
-        </w:rPr>
-        <w:t>users</w:t>
-      </w:r>
-      <w:r>
-        <w:rPr>
-          <w:rFonts w:asciiTheme="majorBidi" w:hAnsiTheme="majorBidi" w:cstheme="majorBidi"/>
-          <w:sz w:val="24"/>
-          <w:szCs w:val="24"/>
-        </w:rPr>
-        <w:t xml:space="preserve"> to </w:t>
-      </w:r>
-      <w:r>
-        <w:rPr>
-          <w:rFonts w:asciiTheme="majorBidi" w:hAnsiTheme="majorBidi" w:cstheme="majorBidi"/>
-          <w:sz w:val="24"/>
-          <w:szCs w:val="24"/>
-        </w:rPr>
-        <w:t xml:space="preserve">fully recover their </w:t>
-      </w:r>
-      <w:r>
-        <w:rPr>
-          <w:rFonts w:asciiTheme="majorBidi" w:hAnsiTheme="majorBidi" w:cstheme="majorBidi"/>
-          <w:i/>
-          <w:iCs/>
-          <w:sz w:val="24"/>
-          <w:szCs w:val="24"/>
-        </w:rPr>
-        <w:t>DCP ICS</w:t>
-      </w:r>
-      <w:r>
-        <w:rPr>
-          <w:rFonts w:asciiTheme="majorBidi" w:hAnsiTheme="majorBidi" w:cstheme="majorBidi"/>
-          <w:sz w:val="24"/>
-          <w:szCs w:val="24"/>
-        </w:rPr>
-        <w:t xml:space="preserve"> water once Lake Mead’s level recovers to 1,110 feet (12.6 million acre-feet storage).</w:t>
-      </w:r>
-      <w:r>
-        <w:rPr>
-          <w:rFonts w:asciiTheme="majorBidi" w:hAnsiTheme="majorBidi" w:cstheme="majorBidi"/>
-          <w:sz w:val="24"/>
-          <w:szCs w:val="24"/>
-        </w:rPr>
-        <w:t xml:space="preserve"> </w:t>
-      </w:r>
-      <w:r>
-        <w:rPr>
-          <w:rFonts w:asciiTheme="majorBidi" w:hAnsiTheme="majorBidi" w:cstheme="majorBidi"/>
-          <w:sz w:val="24"/>
-          <w:szCs w:val="24"/>
-        </w:rPr>
-        <w:t>With constant or declining</w:t>
-      </w:r>
-      <w:r>
-        <w:rPr>
-          <w:rFonts w:asciiTheme="majorBidi" w:hAnsiTheme="majorBidi" w:cstheme="majorBidi"/>
-          <w:sz w:val="24"/>
-          <w:szCs w:val="24"/>
-        </w:rPr>
-        <w:t xml:space="preserve"> reservoir </w:t>
-      </w:r>
-      <w:r>
-        <w:rPr>
-          <w:rFonts w:asciiTheme="majorBidi" w:hAnsiTheme="majorBidi" w:cstheme="majorBidi"/>
-          <w:sz w:val="24"/>
-          <w:szCs w:val="24"/>
-        </w:rPr>
-        <w:lastRenderedPageBreak/>
-        <w:t xml:space="preserve">inflows, the ICS conversions </w:t>
-      </w:r>
-      <w:r>
-        <w:rPr>
-          <w:rFonts w:asciiTheme="majorBidi" w:hAnsiTheme="majorBidi" w:cstheme="majorBidi"/>
-          <w:sz w:val="24"/>
-          <w:szCs w:val="24"/>
-        </w:rPr>
-        <w:t>will</w:t>
-      </w:r>
-      <w:r>
-        <w:rPr>
-          <w:rFonts w:asciiTheme="majorBidi" w:hAnsiTheme="majorBidi" w:cstheme="majorBidi"/>
-          <w:sz w:val="24"/>
-          <w:szCs w:val="24"/>
-        </w:rPr>
-        <w:t xml:space="preserve"> delay new </w:t>
-      </w:r>
-      <w:r>
-        <w:rPr>
-          <w:rFonts w:asciiTheme="majorBidi" w:hAnsiTheme="majorBidi" w:cstheme="majorBidi"/>
-          <w:sz w:val="24"/>
-          <w:szCs w:val="24"/>
-        </w:rPr>
-        <w:t xml:space="preserve">mandatory </w:t>
-      </w:r>
-      <w:r>
-        <w:rPr>
-          <w:rFonts w:asciiTheme="majorBidi" w:hAnsiTheme="majorBidi" w:cstheme="majorBidi"/>
-          <w:sz w:val="24"/>
-          <w:szCs w:val="24"/>
-        </w:rPr>
-        <w:t xml:space="preserve">conservation efforts </w:t>
-      </w:r>
-      <w:r>
-        <w:rPr>
-          <w:rFonts w:asciiTheme="majorBidi" w:hAnsiTheme="majorBidi" w:cstheme="majorBidi"/>
-          <w:sz w:val="24"/>
-          <w:szCs w:val="24"/>
-        </w:rPr>
-        <w:t>and</w:t>
-      </w:r>
-      <w:r>
-        <w:rPr>
-          <w:rFonts w:asciiTheme="majorBidi" w:hAnsiTheme="majorBidi" w:cstheme="majorBidi"/>
-          <w:sz w:val="24"/>
-          <w:szCs w:val="24"/>
-        </w:rPr>
-        <w:t xml:space="preserve"> further decline Lake Mead’s level.</w:t>
-      </w:r>
-      <w:r>
-        <w:rPr>
-          <w:rFonts w:asciiTheme="majorBidi" w:hAnsiTheme="majorBidi" w:cstheme="majorBidi"/>
-          <w:sz w:val="24"/>
-          <w:szCs w:val="24"/>
-        </w:rPr>
-        <w:t xml:space="preserve"> States’ </w:t>
-      </w:r>
-      <w:r>
-        <w:rPr>
-          <w:rFonts w:asciiTheme="majorBidi" w:hAnsiTheme="majorBidi" w:cstheme="majorBidi"/>
-          <w:sz w:val="24"/>
-          <w:szCs w:val="24"/>
-        </w:rPr>
-        <w:t xml:space="preserve">alternative </w:t>
-      </w:r>
-      <w:r>
-        <w:rPr>
-          <w:rFonts w:asciiTheme="majorBidi" w:hAnsiTheme="majorBidi" w:cstheme="majorBidi"/>
-          <w:sz w:val="24"/>
-          <w:szCs w:val="24"/>
-        </w:rPr>
-        <w:t xml:space="preserve">to convert ICS </w:t>
-      </w:r>
-      <w:proofErr w:type="spellStart"/>
-      <w:r>
-        <w:rPr>
-          <w:rFonts w:asciiTheme="majorBidi" w:hAnsiTheme="majorBidi" w:cstheme="majorBidi"/>
-          <w:sz w:val="24"/>
-          <w:szCs w:val="24"/>
-        </w:rPr>
-        <w:t xml:space="preserve">waters </w:t>
-      </w:r>
-      <w:r>
-        <w:rPr>
-          <w:rFonts w:asciiTheme="majorBidi" w:hAnsiTheme="majorBidi" w:cstheme="majorBidi"/>
-          <w:sz w:val="24"/>
-          <w:szCs w:val="24"/>
-        </w:rPr>
-        <w:t>i</w:t>
-      </w:r>
-      <w:proofErr w:type="spellEnd"/>
-      <w:r>
-        <w:rPr>
-          <w:rFonts w:asciiTheme="majorBidi" w:hAnsiTheme="majorBidi" w:cstheme="majorBidi"/>
-          <w:sz w:val="24"/>
-          <w:szCs w:val="24"/>
-        </w:rPr>
-        <w:t xml:space="preserve">s to </w:t>
-      </w:r>
-      <w:r>
-        <w:rPr>
-          <w:rFonts w:asciiTheme="majorBidi" w:hAnsiTheme="majorBidi" w:cstheme="majorBidi"/>
-          <w:sz w:val="24"/>
-          <w:szCs w:val="24"/>
-        </w:rPr>
-        <w:t>start</w:t>
-      </w:r>
-      <w:r>
-        <w:rPr>
-          <w:rFonts w:asciiTheme="majorBidi" w:hAnsiTheme="majorBidi" w:cstheme="majorBidi"/>
-          <w:sz w:val="24"/>
-          <w:szCs w:val="24"/>
-        </w:rPr>
-        <w:t xml:space="preserve"> new mandatory conservation efforts</w:t>
-      </w:r>
-      <w:r>
-        <w:rPr>
-          <w:rFonts w:asciiTheme="majorBidi" w:hAnsiTheme="majorBidi" w:cstheme="majorBidi"/>
-          <w:sz w:val="24"/>
-          <w:szCs w:val="24"/>
-        </w:rPr>
-        <w:t xml:space="preserve">, directly apply them to meet </w:t>
-      </w:r>
-      <w:r>
-        <w:rPr>
-          <w:rFonts w:asciiTheme="majorBidi" w:hAnsiTheme="majorBidi" w:cstheme="majorBidi"/>
-          <w:sz w:val="24"/>
-          <w:szCs w:val="24"/>
-        </w:rPr>
-        <w:t>the DCP target</w:t>
-      </w:r>
-      <w:r>
-        <w:rPr>
-          <w:rFonts w:asciiTheme="majorBidi" w:hAnsiTheme="majorBidi" w:cstheme="majorBidi"/>
-          <w:sz w:val="24"/>
-          <w:szCs w:val="24"/>
-        </w:rPr>
-        <w:t>,</w:t>
-      </w:r>
-      <w:r>
-        <w:rPr>
-          <w:rFonts w:asciiTheme="majorBidi" w:hAnsiTheme="majorBidi" w:cstheme="majorBidi"/>
-          <w:sz w:val="24"/>
-          <w:szCs w:val="24"/>
-        </w:rPr>
-        <w:t xml:space="preserve"> and permanently lose the conserved water. </w:t>
-      </w:r>
-    </w:p>
-    <w:p>
-      <w:pPr>
-        <w:rPr>
-          <w:rFonts w:asciiTheme="majorBidi" w:hAnsiTheme="majorBidi" w:cstheme="majorBidi"/>
-          <w:sz w:val="24"/>
-          <w:szCs w:val="24"/>
-        </w:rPr>
-      </w:pPr>
-      <w:r>
-        <w:rPr>
-          <w:rFonts w:asciiTheme="majorBidi" w:hAnsiTheme="majorBidi" w:cstheme="majorBidi"/>
-          <w:sz w:val="24"/>
-          <w:szCs w:val="24"/>
-        </w:rPr>
-        <w:t xml:space="preserve">To reduce or avoid the lake level decline, one may suggest to increase the cap on all ICS and </w:t>
-      </w:r>
-      <w:r>
-        <w:rPr>
-          <w:rFonts w:asciiTheme="majorBidi" w:hAnsiTheme="majorBidi" w:cstheme="majorBidi"/>
-          <w:i/>
-          <w:iCs/>
-          <w:sz w:val="24"/>
-          <w:szCs w:val="24"/>
-        </w:rPr>
-        <w:t>DCP ICS</w:t>
-      </w:r>
-      <w:r>
-        <w:rPr>
-          <w:rFonts w:asciiTheme="majorBidi" w:hAnsiTheme="majorBidi" w:cstheme="majorBidi"/>
-          <w:sz w:val="24"/>
-          <w:szCs w:val="24"/>
-        </w:rPr>
-        <w:t xml:space="preserve"> accounts. By raising the cap, states and contractors may undertake new voluntarily conservation efforts each year, deposit to their ICS account, then convert and use their ICS water to meet their DCP target. Raising the cap would encourage new water conservation each year and </w:t>
-      </w:r>
-      <w:r>
-        <w:rPr>
-          <w:rFonts w:asciiTheme="majorBidi" w:hAnsiTheme="majorBidi" w:cstheme="majorBidi"/>
-          <w:i/>
-          <w:iCs/>
-          <w:sz w:val="24"/>
-          <w:szCs w:val="24"/>
-        </w:rPr>
-        <w:t>DCP ICS</w:t>
-      </w:r>
-      <w:r>
-        <w:rPr>
-          <w:rFonts w:asciiTheme="majorBidi" w:hAnsiTheme="majorBidi" w:cstheme="majorBidi"/>
-          <w:sz w:val="24"/>
-          <w:szCs w:val="24"/>
-        </w:rPr>
-        <w:t xml:space="preserve"> accounts will grow over time. Raising the cap on ICS and </w:t>
-      </w:r>
-      <w:r>
-        <w:rPr>
-          <w:rFonts w:asciiTheme="majorBidi" w:hAnsiTheme="majorBidi" w:cstheme="majorBidi"/>
-          <w:i/>
-          <w:iCs/>
-          <w:sz w:val="24"/>
-          <w:szCs w:val="24"/>
-        </w:rPr>
-        <w:t>DCP ICS</w:t>
-      </w:r>
-      <w:r>
-        <w:rPr>
-          <w:rFonts w:asciiTheme="majorBidi" w:hAnsiTheme="majorBidi" w:cstheme="majorBidi"/>
-          <w:sz w:val="24"/>
-          <w:szCs w:val="24"/>
-        </w:rPr>
-        <w:t xml:space="preserve"> accounts also increases the risk that the account balances will exceed the physical and active water storage in Lake Mead. Once the account balances exceed the physical water storage, the ICS water is no longer recoverable. The incentive to participate in the ICS program evaporates. Presently, the 2.7 million acre-feet cap on ICS and </w:t>
-      </w:r>
-      <w:r>
-        <w:rPr>
-          <w:rFonts w:asciiTheme="majorBidi" w:hAnsiTheme="majorBidi" w:cstheme="majorBidi"/>
-          <w:i/>
-          <w:iCs/>
-          <w:sz w:val="24"/>
-          <w:szCs w:val="24"/>
-        </w:rPr>
-        <w:t>DCP ICS</w:t>
-      </w:r>
-      <w:r>
-        <w:rPr>
-          <w:rFonts w:asciiTheme="majorBidi" w:hAnsiTheme="majorBidi" w:cstheme="majorBidi"/>
-          <w:sz w:val="24"/>
-          <w:szCs w:val="24"/>
-        </w:rPr>
-        <w:t xml:space="preserve"> accounts seems small compared to Mead’s active storage or 10.9 million acre-feet. With declining reservoir storage and rising account balances, at what storage volume to cap the conservation accounts?</w:t>
-      </w:r>
-    </w:p>
-    <w:p>
-      <w:pPr>
-        <w:rPr>
-          <w:rFonts w:asciiTheme="majorBidi" w:hAnsiTheme="majorBidi" w:cstheme="majorBidi"/>
-          <w:sz w:val="24"/>
-          <w:szCs w:val="24"/>
-        </w:rPr>
-      </w:pPr>
-    </w:p>
-    <w:p>
-      <w:pPr>
-        <w:rPr>
-          <w:rFonts w:asciiTheme="majorBidi" w:hAnsiTheme="majorBidi" w:cstheme="majorBidi"/>
           <w:b/>
           <w:bCs/>
           <w:sz w:val="24"/>
@@ -3021,7 +2685,7 @@
           <w:noProof/>
         </w:rPr>
         <w:drawing>
-          <wp:inline distT="0" distB="0" distL="0" distR="0" wp14:anchorId="44E35D33" wp14:editId="113F696F">
+          <wp:inline distT="0" distB="0" distL="0" distR="0" wp14:anchorId="48E6594A" wp14:editId="47FC3AB5">
             <wp:extent cx="4979406" cy="3177031"/>
             <wp:effectExtent l="0" t="0" r="0" b="4445"/>
             <wp:docPr id="7" name="Picture 7"/>
@@ -3075,7 +2739,7 @@
           <w:sz w:val="24"/>
           <w:szCs w:val="24"/>
         </w:rPr>
-        <w:t xml:space="preserve">Figure 4. </w:t>
+        <w:t>Figure 4. Years 2019 ICS balance can convert to meet DCP targets</w:t>
       </w:r>
       <w:r>
         <w:rPr>
@@ -3085,7 +2749,7 @@
           <w:sz w:val="24"/>
           <w:szCs w:val="24"/>
         </w:rPr>
-        <w:t xml:space="preserve">Years 2019 ICS balance can </w:t>
+        <w:t xml:space="preserve"> and delay new conservation efforts</w:t>
       </w:r>
       <w:r>
         <w:rPr>
@@ -3095,173 +2759,369 @@
           <w:sz w:val="24"/>
           <w:szCs w:val="24"/>
         </w:rPr>
-        <w:t>meet</w:t>
-      </w:r>
-      <w:r>
-        <w:rPr>
-          <w:rFonts w:asciiTheme="majorBidi" w:hAnsiTheme="majorBidi" w:cstheme="majorBidi"/>
-          <w:b/>
-          <w:bCs/>
-          <w:sz w:val="24"/>
-          <w:szCs w:val="24"/>
-        </w:rPr>
-        <w:t xml:space="preserve"> DCP </w:t>
-      </w:r>
-      <w:r>
-        <w:rPr>
-          <w:rFonts w:asciiTheme="majorBidi" w:hAnsiTheme="majorBidi" w:cstheme="majorBidi"/>
-          <w:b/>
-          <w:bCs/>
-          <w:sz w:val="24"/>
-          <w:szCs w:val="24"/>
-        </w:rPr>
-        <w:t>targets</w:t>
-      </w:r>
-      <w:r>
-        <w:rPr>
-          <w:rFonts w:asciiTheme="majorBidi" w:hAnsiTheme="majorBidi" w:cstheme="majorBidi"/>
-          <w:b/>
-          <w:bCs/>
-          <w:sz w:val="24"/>
-          <w:szCs w:val="24"/>
-        </w:rPr>
         <w:t>. Dashed red line indicates 2 years.</w:t>
       </w:r>
     </w:p>
     <w:p>
       <w:pPr>
-        <w:pStyle w:val="Heading1"/>
-      </w:pPr>
-      <w:r>
-        <w:t>Concluding Observations</w:t>
+        <w:rPr>
+          <w:rFonts w:asciiTheme="majorBidi" w:hAnsiTheme="majorBidi" w:cstheme="majorBidi"/>
+          <w:sz w:val="24"/>
+          <w:szCs w:val="24"/>
+        </w:rPr>
+      </w:pPr>
+      <w:r>
+        <w:rPr>
+          <w:rFonts w:asciiTheme="majorBidi" w:hAnsiTheme="majorBidi" w:cstheme="majorBidi"/>
+          <w:sz w:val="24"/>
+          <w:szCs w:val="24"/>
+        </w:rPr>
+        <w:t>Raising</w:t>
+      </w:r>
+      <w:r>
+        <w:rPr>
+          <w:rFonts w:asciiTheme="majorBidi" w:hAnsiTheme="majorBidi" w:cstheme="majorBidi"/>
+          <w:sz w:val="24"/>
+          <w:szCs w:val="24"/>
+        </w:rPr>
+        <w:t xml:space="preserve"> the cap on ICS accounts</w:t>
+      </w:r>
+      <w:r>
+        <w:rPr>
+          <w:rFonts w:asciiTheme="majorBidi" w:hAnsiTheme="majorBidi" w:cstheme="majorBidi"/>
+          <w:sz w:val="24"/>
+          <w:szCs w:val="24"/>
+        </w:rPr>
+        <w:t xml:space="preserve"> may encourage </w:t>
+      </w:r>
+      <w:r>
+        <w:rPr>
+          <w:rFonts w:asciiTheme="majorBidi" w:hAnsiTheme="majorBidi" w:cstheme="majorBidi"/>
+          <w:sz w:val="24"/>
+          <w:szCs w:val="24"/>
+        </w:rPr>
+        <w:t xml:space="preserve">states and contractors </w:t>
+      </w:r>
+      <w:r>
+        <w:rPr>
+          <w:rFonts w:asciiTheme="majorBidi" w:hAnsiTheme="majorBidi" w:cstheme="majorBidi"/>
+          <w:sz w:val="24"/>
+          <w:szCs w:val="24"/>
+        </w:rPr>
+        <w:t>to</w:t>
+      </w:r>
+      <w:r>
+        <w:rPr>
+          <w:rFonts w:asciiTheme="majorBidi" w:hAnsiTheme="majorBidi" w:cstheme="majorBidi"/>
+          <w:sz w:val="24"/>
+          <w:szCs w:val="24"/>
+        </w:rPr>
+        <w:t xml:space="preserve"> undertake </w:t>
+      </w:r>
+      <w:r>
+        <w:rPr>
+          <w:rFonts w:asciiTheme="majorBidi" w:hAnsiTheme="majorBidi" w:cstheme="majorBidi"/>
+          <w:sz w:val="24"/>
+          <w:szCs w:val="24"/>
+        </w:rPr>
+        <w:t>more</w:t>
+      </w:r>
+      <w:r>
+        <w:rPr>
+          <w:rFonts w:asciiTheme="majorBidi" w:hAnsiTheme="majorBidi" w:cstheme="majorBidi"/>
+          <w:sz w:val="24"/>
+          <w:szCs w:val="24"/>
+        </w:rPr>
+        <w:t xml:space="preserve"> voluntarily conservation efforts each year, deposit to their ICS account, then convert and use their ICS water to meet their DCP target</w:t>
+      </w:r>
+      <w:r>
+        <w:rPr>
+          <w:rFonts w:asciiTheme="majorBidi" w:hAnsiTheme="majorBidi" w:cstheme="majorBidi"/>
+          <w:sz w:val="24"/>
+          <w:szCs w:val="24"/>
+        </w:rPr>
+        <w:t>s</w:t>
+      </w:r>
+      <w:r>
+        <w:rPr>
+          <w:rFonts w:asciiTheme="majorBidi" w:hAnsiTheme="majorBidi" w:cstheme="majorBidi"/>
+          <w:sz w:val="24"/>
+          <w:szCs w:val="24"/>
+        </w:rPr>
+        <w:t xml:space="preserve">. </w:t>
+      </w:r>
+      <w:r>
+        <w:rPr>
+          <w:rFonts w:asciiTheme="majorBidi" w:hAnsiTheme="majorBidi" w:cstheme="majorBidi"/>
+          <w:sz w:val="24"/>
+          <w:szCs w:val="24"/>
+        </w:rPr>
+        <w:t>But r</w:t>
+      </w:r>
+      <w:r>
+        <w:rPr>
+          <w:rFonts w:asciiTheme="majorBidi" w:hAnsiTheme="majorBidi" w:cstheme="majorBidi"/>
+          <w:sz w:val="24"/>
+          <w:szCs w:val="24"/>
+        </w:rPr>
+        <w:t>ising</w:t>
+      </w:r>
+      <w:r>
+        <w:rPr>
+          <w:rFonts w:asciiTheme="majorBidi" w:hAnsiTheme="majorBidi" w:cstheme="majorBidi"/>
+          <w:sz w:val="24"/>
+          <w:szCs w:val="24"/>
+        </w:rPr>
+        <w:t xml:space="preserve"> ICS account</w:t>
+      </w:r>
+      <w:r>
+        <w:rPr>
+          <w:rFonts w:asciiTheme="majorBidi" w:hAnsiTheme="majorBidi" w:cstheme="majorBidi"/>
+          <w:sz w:val="24"/>
+          <w:szCs w:val="24"/>
+        </w:rPr>
+        <w:t xml:space="preserve"> balance</w:t>
+      </w:r>
+      <w:r>
+        <w:rPr>
+          <w:rFonts w:asciiTheme="majorBidi" w:hAnsiTheme="majorBidi" w:cstheme="majorBidi"/>
+          <w:sz w:val="24"/>
+          <w:szCs w:val="24"/>
+        </w:rPr>
+        <w:t xml:space="preserve">s </w:t>
+      </w:r>
+      <w:r>
+        <w:rPr>
+          <w:rFonts w:asciiTheme="majorBidi" w:hAnsiTheme="majorBidi" w:cstheme="majorBidi"/>
+          <w:sz w:val="24"/>
+          <w:szCs w:val="24"/>
+        </w:rPr>
+        <w:t>may</w:t>
+      </w:r>
+      <w:r>
+        <w:rPr>
+          <w:rFonts w:asciiTheme="majorBidi" w:hAnsiTheme="majorBidi" w:cstheme="majorBidi"/>
+          <w:sz w:val="24"/>
+          <w:szCs w:val="24"/>
+        </w:rPr>
+        <w:t xml:space="preserve"> exceed the physical and active water storage in Lake Mead. Once balances exceed the water storage, </w:t>
+      </w:r>
+      <w:r>
+        <w:rPr>
+          <w:rFonts w:asciiTheme="majorBidi" w:hAnsiTheme="majorBidi" w:cstheme="majorBidi"/>
+          <w:sz w:val="24"/>
+          <w:szCs w:val="24"/>
+        </w:rPr>
+        <w:t>account</w:t>
+      </w:r>
+      <w:r>
+        <w:rPr>
+          <w:rFonts w:asciiTheme="majorBidi" w:hAnsiTheme="majorBidi" w:cstheme="majorBidi"/>
+          <w:sz w:val="24"/>
+          <w:szCs w:val="24"/>
+        </w:rPr>
+        <w:t xml:space="preserve"> water is no longer </w:t>
+      </w:r>
+      <w:r>
+        <w:rPr>
+          <w:rFonts w:asciiTheme="majorBidi" w:hAnsiTheme="majorBidi" w:cstheme="majorBidi"/>
+          <w:sz w:val="24"/>
+          <w:szCs w:val="24"/>
+        </w:rPr>
+        <w:t xml:space="preserve">physically </w:t>
+      </w:r>
+      <w:r>
+        <w:rPr>
+          <w:rFonts w:asciiTheme="majorBidi" w:hAnsiTheme="majorBidi" w:cstheme="majorBidi"/>
+          <w:sz w:val="24"/>
+          <w:szCs w:val="24"/>
+        </w:rPr>
+        <w:t xml:space="preserve">recoverable. The incentive to participate in the ICS program </w:t>
+      </w:r>
+      <w:r>
+        <w:rPr>
+          <w:rFonts w:asciiTheme="majorBidi" w:hAnsiTheme="majorBidi" w:cstheme="majorBidi"/>
+          <w:sz w:val="24"/>
+          <w:szCs w:val="24"/>
+        </w:rPr>
+        <w:t xml:space="preserve">diminishes or </w:t>
+      </w:r>
+      <w:r>
+        <w:rPr>
+          <w:rFonts w:asciiTheme="majorBidi" w:hAnsiTheme="majorBidi" w:cstheme="majorBidi"/>
+          <w:sz w:val="24"/>
+          <w:szCs w:val="24"/>
+        </w:rPr>
+        <w:t xml:space="preserve">evaporates. Presently, the 2.7 million acre-feet cap on accounts </w:t>
+      </w:r>
+      <w:r>
+        <w:rPr>
+          <w:rFonts w:asciiTheme="majorBidi" w:hAnsiTheme="majorBidi" w:cstheme="majorBidi"/>
+          <w:sz w:val="24"/>
+          <w:szCs w:val="24"/>
+        </w:rPr>
+        <w:t>is</w:t>
+      </w:r>
+      <w:r>
+        <w:rPr>
+          <w:rFonts w:asciiTheme="majorBidi" w:hAnsiTheme="majorBidi" w:cstheme="majorBidi"/>
+          <w:sz w:val="24"/>
+          <w:szCs w:val="24"/>
+        </w:rPr>
+        <w:t xml:space="preserve"> small compared to Mead’s active storage o</w:t>
+      </w:r>
+      <w:r>
+        <w:rPr>
+          <w:rFonts w:asciiTheme="majorBidi" w:hAnsiTheme="majorBidi" w:cstheme="majorBidi"/>
+          <w:sz w:val="24"/>
+          <w:szCs w:val="24"/>
+        </w:rPr>
+        <w:t>f</w:t>
+      </w:r>
+      <w:r>
+        <w:rPr>
+          <w:rFonts w:asciiTheme="majorBidi" w:hAnsiTheme="majorBidi" w:cstheme="majorBidi"/>
+          <w:sz w:val="24"/>
+          <w:szCs w:val="24"/>
+        </w:rPr>
+        <w:t xml:space="preserve"> 10.9 million acre-feet. </w:t>
+      </w:r>
+      <w:r>
+        <w:rPr>
+          <w:rFonts w:asciiTheme="majorBidi" w:hAnsiTheme="majorBidi" w:cstheme="majorBidi"/>
+          <w:sz w:val="24"/>
+          <w:szCs w:val="24"/>
+        </w:rPr>
+        <w:t>R</w:t>
+      </w:r>
+      <w:r>
+        <w:rPr>
+          <w:rFonts w:asciiTheme="majorBidi" w:hAnsiTheme="majorBidi" w:cstheme="majorBidi"/>
+          <w:sz w:val="24"/>
+          <w:szCs w:val="24"/>
+        </w:rPr>
+        <w:t>ising account balances and</w:t>
+      </w:r>
+      <w:r>
+        <w:rPr>
+          <w:rFonts w:asciiTheme="majorBidi" w:hAnsiTheme="majorBidi" w:cstheme="majorBidi"/>
+          <w:sz w:val="24"/>
+          <w:szCs w:val="24"/>
+        </w:rPr>
+        <w:t xml:space="preserve"> declining reservoir storage </w:t>
+      </w:r>
+      <w:r>
+        <w:rPr>
+          <w:rFonts w:asciiTheme="majorBidi" w:hAnsiTheme="majorBidi" w:cstheme="majorBidi"/>
+          <w:sz w:val="24"/>
+          <w:szCs w:val="24"/>
+        </w:rPr>
+        <w:t xml:space="preserve">will </w:t>
+      </w:r>
+      <w:r>
+        <w:rPr>
+          <w:rFonts w:asciiTheme="majorBidi" w:hAnsiTheme="majorBidi" w:cstheme="majorBidi"/>
+          <w:sz w:val="24"/>
+          <w:szCs w:val="24"/>
+        </w:rPr>
+        <w:t xml:space="preserve">narrow the gap. </w:t>
+      </w:r>
+      <w:r>
+        <w:rPr>
+          <w:rFonts w:asciiTheme="majorBidi" w:hAnsiTheme="majorBidi" w:cstheme="majorBidi"/>
+          <w:sz w:val="24"/>
+          <w:szCs w:val="24"/>
+        </w:rPr>
+        <w:t>How and where to set the program caps?</w:t>
       </w:r>
     </w:p>
     <w:p>
       <w:pPr>
-        <w:rPr>
-          <w:rFonts w:asciiTheme="majorBidi" w:hAnsiTheme="majorBidi" w:cstheme="majorBidi"/>
-          <w:sz w:val="24"/>
-          <w:szCs w:val="24"/>
-        </w:rPr>
-      </w:pPr>
-      <w:r>
-        <w:rPr>
-          <w:rFonts w:asciiTheme="majorBidi" w:hAnsiTheme="majorBidi" w:cstheme="majorBidi"/>
-          <w:sz w:val="24"/>
-          <w:szCs w:val="24"/>
-        </w:rPr>
-        <w:t>Under the current Lower Basin DCP rules, the states and contractors should convert and use their ICS balances to meet their DCP targets. Depending on the state, the conversions can continue for several years</w:t>
-      </w:r>
-      <w:r>
-        <w:rPr>
-          <w:rFonts w:asciiTheme="majorBidi" w:hAnsiTheme="majorBidi" w:cstheme="majorBidi"/>
-          <w:sz w:val="24"/>
-          <w:szCs w:val="24"/>
-        </w:rPr>
-        <w:t xml:space="preserve">. The conversions </w:t>
-      </w:r>
-      <w:r>
-        <w:rPr>
-          <w:rFonts w:asciiTheme="majorBidi" w:hAnsiTheme="majorBidi" w:cstheme="majorBidi"/>
-          <w:sz w:val="24"/>
-          <w:szCs w:val="24"/>
-        </w:rPr>
-        <w:t xml:space="preserve">will simultaneously delay the onset of additional conservation measures </w:t>
-      </w:r>
-      <w:r>
-        <w:rPr>
-          <w:rFonts w:asciiTheme="majorBidi" w:hAnsiTheme="majorBidi" w:cstheme="majorBidi"/>
-          <w:sz w:val="24"/>
-          <w:szCs w:val="24"/>
-        </w:rPr>
-        <w:t>and continue</w:t>
-      </w:r>
-      <w:r>
-        <w:rPr>
-          <w:rFonts w:asciiTheme="majorBidi" w:hAnsiTheme="majorBidi" w:cstheme="majorBidi"/>
-          <w:sz w:val="24"/>
-          <w:szCs w:val="24"/>
-        </w:rPr>
-        <w:t xml:space="preserve"> reservoir draw-down. </w:t>
-      </w:r>
-      <w:r>
-        <w:rPr>
-          <w:rFonts w:asciiTheme="majorBidi" w:hAnsiTheme="majorBidi" w:cstheme="majorBidi"/>
-          <w:sz w:val="24"/>
-          <w:szCs w:val="24"/>
-        </w:rPr>
-        <w:t>This answer generates several follow-up questions:</w:t>
+        <w:pStyle w:val="Heading1"/>
+      </w:pPr>
+      <w:r>
+        <w:t>Alternatives to Convert and Delay</w:t>
       </w:r>
     </w:p>
     <w:p>
       <w:pPr>
-        <w:pStyle w:val="ListParagraph"/>
-        <w:numPr>
-          <w:ilvl w:val="0"/>
-          <w:numId w:val="9"/>
-        </w:numPr>
-        <w:rPr>
-          <w:rFonts w:asciiTheme="majorBidi" w:hAnsiTheme="majorBidi" w:cstheme="majorBidi"/>
-          <w:sz w:val="24"/>
-          <w:szCs w:val="24"/>
-        </w:rPr>
-      </w:pPr>
-      <w:r>
-        <w:rPr>
-          <w:rFonts w:asciiTheme="majorBidi" w:hAnsiTheme="majorBidi" w:cstheme="majorBidi"/>
-          <w:sz w:val="24"/>
-          <w:szCs w:val="24"/>
-        </w:rPr>
-        <w:lastRenderedPageBreak/>
-        <w:t xml:space="preserve">Will </w:t>
-      </w:r>
-      <w:r>
-        <w:rPr>
-          <w:rFonts w:asciiTheme="majorBidi" w:hAnsiTheme="majorBidi" w:cstheme="majorBidi"/>
-          <w:sz w:val="24"/>
-          <w:szCs w:val="24"/>
-        </w:rPr>
-        <w:t xml:space="preserve">the Lower Basin </w:t>
-      </w:r>
-      <w:r>
-        <w:rPr>
-          <w:rFonts w:asciiTheme="majorBidi" w:hAnsiTheme="majorBidi" w:cstheme="majorBidi"/>
-          <w:sz w:val="24"/>
-          <w:szCs w:val="24"/>
-        </w:rPr>
-        <w:t>s</w:t>
-      </w:r>
-      <w:r>
-        <w:rPr>
-          <w:rFonts w:asciiTheme="majorBidi" w:hAnsiTheme="majorBidi" w:cstheme="majorBidi"/>
-          <w:sz w:val="24"/>
-          <w:szCs w:val="24"/>
-        </w:rPr>
-        <w:t xml:space="preserve">tates </w:t>
-      </w:r>
-      <w:r>
-        <w:rPr>
-          <w:rFonts w:asciiTheme="majorBidi" w:hAnsiTheme="majorBidi" w:cstheme="majorBidi"/>
-          <w:sz w:val="24"/>
-          <w:szCs w:val="24"/>
-        </w:rPr>
-        <w:t xml:space="preserve">convert all their ICS water before they </w:t>
-      </w:r>
-      <w:r>
-        <w:rPr>
-          <w:rFonts w:asciiTheme="majorBidi" w:hAnsiTheme="majorBidi" w:cstheme="majorBidi"/>
-          <w:sz w:val="24"/>
-          <w:szCs w:val="24"/>
-        </w:rPr>
-        <w:t xml:space="preserve">start </w:t>
-      </w:r>
-      <w:r>
-        <w:rPr>
-          <w:rFonts w:asciiTheme="majorBidi" w:hAnsiTheme="majorBidi" w:cstheme="majorBidi"/>
-          <w:sz w:val="24"/>
-          <w:szCs w:val="24"/>
-        </w:rPr>
-        <w:t>additional</w:t>
+        <w:rPr>
+          <w:rFonts w:asciiTheme="majorBidi" w:hAnsiTheme="majorBidi" w:cstheme="majorBidi"/>
+          <w:sz w:val="24"/>
+          <w:szCs w:val="24"/>
+        </w:rPr>
+      </w:pPr>
+      <w:r>
+        <w:rPr>
+          <w:rFonts w:asciiTheme="majorBidi" w:hAnsiTheme="majorBidi" w:cstheme="majorBidi"/>
+          <w:sz w:val="24"/>
+          <w:szCs w:val="24"/>
+        </w:rPr>
+        <w:t>The current Lower Basin DCP operations encourage and incentivize the</w:t>
+      </w:r>
+      <w:r>
+        <w:rPr>
+          <w:rFonts w:asciiTheme="majorBidi" w:hAnsiTheme="majorBidi" w:cstheme="majorBidi"/>
+          <w:sz w:val="24"/>
+          <w:szCs w:val="24"/>
+        </w:rPr>
+        <w:t xml:space="preserve"> states and contractors </w:t>
+      </w:r>
+      <w:r>
+        <w:rPr>
+          <w:rFonts w:asciiTheme="majorBidi" w:hAnsiTheme="majorBidi" w:cstheme="majorBidi"/>
+          <w:sz w:val="24"/>
+          <w:szCs w:val="24"/>
+        </w:rPr>
+        <w:t>to</w:t>
+      </w:r>
+      <w:r>
+        <w:rPr>
+          <w:rFonts w:asciiTheme="majorBidi" w:hAnsiTheme="majorBidi" w:cstheme="majorBidi"/>
+          <w:sz w:val="24"/>
+          <w:szCs w:val="24"/>
+        </w:rPr>
+        <w:t xml:space="preserve"> convert and use </w:t>
+      </w:r>
+      <w:r>
+        <w:rPr>
+          <w:rFonts w:asciiTheme="majorBidi" w:hAnsiTheme="majorBidi" w:cstheme="majorBidi"/>
+          <w:sz w:val="24"/>
+          <w:szCs w:val="24"/>
+        </w:rPr>
+        <w:t>prior ICS conservation efforts</w:t>
+      </w:r>
+      <w:r>
+        <w:rPr>
+          <w:rFonts w:asciiTheme="majorBidi" w:hAnsiTheme="majorBidi" w:cstheme="majorBidi"/>
+          <w:sz w:val="24"/>
+          <w:szCs w:val="24"/>
+        </w:rPr>
+        <w:t xml:space="preserve"> to meet </w:t>
+      </w:r>
+      <w:r>
+        <w:rPr>
+          <w:rFonts w:asciiTheme="majorBidi" w:hAnsiTheme="majorBidi" w:cstheme="majorBidi"/>
+          <w:sz w:val="24"/>
+          <w:szCs w:val="24"/>
+        </w:rPr>
+        <w:t>future</w:t>
+      </w:r>
+      <w:r>
+        <w:rPr>
+          <w:rFonts w:asciiTheme="majorBidi" w:hAnsiTheme="majorBidi" w:cstheme="majorBidi"/>
+          <w:sz w:val="24"/>
+          <w:szCs w:val="24"/>
+        </w:rPr>
+        <w:t xml:space="preserve"> DCP targets. </w:t>
+      </w:r>
+      <w:r>
+        <w:rPr>
+          <w:rFonts w:asciiTheme="majorBidi" w:hAnsiTheme="majorBidi" w:cstheme="majorBidi"/>
+          <w:sz w:val="24"/>
+          <w:szCs w:val="24"/>
+        </w:rPr>
+        <w:t>This conversion will delay the onset of new</w:t>
       </w:r>
       <w:r>
         <w:rPr>
@@ -3277,45 +3137,138 @@
           <w:sz w:val="24"/>
           <w:szCs w:val="24"/>
         </w:rPr>
-        <w:t>voluntary or mandatory water conservation without credit or recovery</w:t>
-      </w:r>
-      <w:r>
-        <w:rPr>
-          <w:rFonts w:asciiTheme="majorBidi" w:hAnsiTheme="majorBidi" w:cstheme="majorBidi"/>
-          <w:sz w:val="24"/>
-          <w:szCs w:val="24"/>
-        </w:rPr>
-        <w:t>?</w:t>
-      </w:r>
+        <w:t xml:space="preserve">water </w:t>
+      </w:r>
+      <w:r>
+        <w:rPr>
+          <w:rFonts w:asciiTheme="majorBidi" w:hAnsiTheme="majorBidi" w:cstheme="majorBidi"/>
+          <w:sz w:val="24"/>
+          <w:szCs w:val="24"/>
+        </w:rPr>
+        <w:t>conservation measures</w:t>
+      </w:r>
+      <w:r>
+        <w:rPr>
+          <w:rFonts w:asciiTheme="majorBidi" w:hAnsiTheme="majorBidi" w:cstheme="majorBidi"/>
+          <w:sz w:val="24"/>
+          <w:szCs w:val="24"/>
+        </w:rPr>
+        <w:t xml:space="preserve"> and</w:t>
+      </w:r>
+      <w:r>
+        <w:rPr>
+          <w:rFonts w:asciiTheme="majorBidi" w:hAnsiTheme="majorBidi" w:cstheme="majorBidi"/>
+          <w:sz w:val="24"/>
+          <w:szCs w:val="24"/>
+        </w:rPr>
+        <w:t xml:space="preserve"> continue</w:t>
+      </w:r>
+      <w:r>
+        <w:rPr>
+          <w:rFonts w:asciiTheme="majorBidi" w:hAnsiTheme="majorBidi" w:cstheme="majorBidi"/>
+          <w:sz w:val="24"/>
+          <w:szCs w:val="24"/>
+        </w:rPr>
+        <w:t xml:space="preserve"> reservoir draw-down. </w:t>
+      </w:r>
+      <w:r>
+        <w:rPr>
+          <w:rFonts w:asciiTheme="majorBidi" w:hAnsiTheme="majorBidi" w:cstheme="majorBidi"/>
+          <w:sz w:val="24"/>
+          <w:szCs w:val="24"/>
+        </w:rPr>
+        <w:t>How to encourage more water conservation sooner?</w:t>
+      </w:r>
+      <w:bookmarkStart w:id="0" w:name="_GoBack"/>
+      <w:bookmarkEnd w:id="0"/>
     </w:p>
     <w:p>
       <w:pPr>
-        <w:pStyle w:val="ListParagraph"/>
-        <w:numPr>
-          <w:ilvl w:val="0"/>
-          <w:numId w:val="9"/>
-        </w:numPr>
-        <w:rPr>
-          <w:rFonts w:asciiTheme="majorBidi" w:hAnsiTheme="majorBidi" w:cstheme="majorBidi"/>
-          <w:sz w:val="24"/>
-          <w:szCs w:val="24"/>
-        </w:rPr>
-      </w:pPr>
-      <w:r>
-        <w:rPr>
-          <w:rFonts w:asciiTheme="majorBidi" w:hAnsiTheme="majorBidi" w:cstheme="majorBidi"/>
-          <w:sz w:val="24"/>
-          <w:szCs w:val="24"/>
-        </w:rPr>
-        <w:t>To what critical lake level will</w:t>
-      </w:r>
-      <w:r>
-        <w:rPr>
-          <w:rFonts w:asciiTheme="majorBidi" w:hAnsiTheme="majorBidi" w:cstheme="majorBidi"/>
-          <w:sz w:val="24"/>
-          <w:szCs w:val="24"/>
-        </w:rPr>
-        <w:t xml:space="preserve"> the states</w:t>
+        <w:rPr>
+          <w:rFonts w:asciiTheme="majorBidi" w:hAnsiTheme="majorBidi" w:cstheme="majorBidi"/>
+          <w:sz w:val="24"/>
+          <w:szCs w:val="24"/>
+        </w:rPr>
+      </w:pPr>
+      <w:r>
+        <w:rPr>
+          <w:rFonts w:asciiTheme="majorBidi" w:hAnsiTheme="majorBidi" w:cstheme="majorBidi"/>
+          <w:sz w:val="24"/>
+          <w:szCs w:val="24"/>
+        </w:rPr>
+        <w:t>Since the</w:t>
+      </w:r>
+      <w:r>
+        <w:rPr>
+          <w:rFonts w:asciiTheme="majorBidi" w:hAnsiTheme="majorBidi" w:cstheme="majorBidi"/>
+          <w:sz w:val="24"/>
+          <w:szCs w:val="24"/>
+        </w:rPr>
+        <w:t xml:space="preserve"> states have differing abilities to convert their ICS w</w:t>
+      </w:r>
+      <w:r>
+        <w:rPr>
+          <w:rFonts w:asciiTheme="majorBidi" w:hAnsiTheme="majorBidi" w:cstheme="majorBidi"/>
+          <w:sz w:val="24"/>
+          <w:szCs w:val="24"/>
+        </w:rPr>
+        <w:t xml:space="preserve">ater, the states may benefit from voluntary, temporary, </w:t>
+      </w:r>
+      <w:r>
+        <w:rPr>
+          <w:rFonts w:asciiTheme="majorBidi" w:hAnsiTheme="majorBidi" w:cstheme="majorBidi"/>
+          <w:sz w:val="24"/>
+          <w:szCs w:val="24"/>
+        </w:rPr>
+        <w:t xml:space="preserve">and </w:t>
+      </w:r>
+      <w:r>
+        <w:rPr>
+          <w:rFonts w:asciiTheme="majorBidi" w:hAnsiTheme="majorBidi" w:cstheme="majorBidi"/>
+          <w:sz w:val="24"/>
+          <w:szCs w:val="24"/>
+        </w:rPr>
+        <w:t xml:space="preserve">compensated trades or leases. The current ICS and DCP </w:t>
+      </w:r>
+      <w:r>
+        <w:rPr>
+          <w:rFonts w:asciiTheme="majorBidi" w:hAnsiTheme="majorBidi" w:cstheme="majorBidi"/>
+          <w:sz w:val="24"/>
+          <w:szCs w:val="24"/>
+        </w:rPr>
+        <w:t>programs</w:t>
+      </w:r>
+      <w:r>
+        <w:rPr>
+          <w:rFonts w:asciiTheme="majorBidi" w:hAnsiTheme="majorBidi" w:cstheme="majorBidi"/>
+          <w:sz w:val="24"/>
+          <w:szCs w:val="24"/>
+        </w:rPr>
+        <w:t xml:space="preserve"> allow exchanges</w:t>
+      </w:r>
+      <w:r>
+        <w:rPr>
+          <w:rFonts w:asciiTheme="majorBidi" w:hAnsiTheme="majorBidi" w:cstheme="majorBidi"/>
+          <w:sz w:val="24"/>
+          <w:szCs w:val="24"/>
+        </w:rPr>
+        <w:t xml:space="preserve"> of previously conserved water</w:t>
+      </w:r>
+      <w:r>
+        <w:rPr>
+          <w:rFonts w:asciiTheme="majorBidi" w:hAnsiTheme="majorBidi" w:cstheme="majorBidi"/>
+          <w:sz w:val="24"/>
+          <w:szCs w:val="24"/>
+        </w:rPr>
+        <w:t>. Exchanges</w:t>
+      </w:r>
+      <w:r>
+        <w:rPr>
+          <w:rFonts w:asciiTheme="majorBidi" w:hAnsiTheme="majorBidi" w:cstheme="majorBidi"/>
+          <w:sz w:val="24"/>
+          <w:szCs w:val="24"/>
+        </w:rPr>
+        <w:t xml:space="preserve"> will increase flexibility to locate new conservation effects above DCP targets. </w:t>
       </w:r>
       <w:r>
         <w:rPr>
@@ -3331,191 +3284,406 @@
           <w:sz w:val="24"/>
           <w:szCs w:val="24"/>
         </w:rPr>
-        <w:t xml:space="preserve">let </w:t>
-      </w:r>
-      <w:r>
-        <w:rPr>
-          <w:rFonts w:asciiTheme="majorBidi" w:hAnsiTheme="majorBidi" w:cstheme="majorBidi"/>
-          <w:sz w:val="24"/>
-          <w:szCs w:val="24"/>
-        </w:rPr>
-        <w:t xml:space="preserve">Lake Mead decline before they </w:t>
-      </w:r>
-      <w:r>
-        <w:rPr>
-          <w:rFonts w:asciiTheme="majorBidi" w:hAnsiTheme="majorBidi" w:cstheme="majorBidi"/>
-          <w:sz w:val="24"/>
-          <w:szCs w:val="24"/>
-        </w:rPr>
-        <w:t xml:space="preserve">start </w:t>
-      </w:r>
-      <w:r>
-        <w:rPr>
-          <w:rFonts w:asciiTheme="majorBidi" w:hAnsiTheme="majorBidi" w:cstheme="majorBidi"/>
-          <w:sz w:val="24"/>
-          <w:szCs w:val="24"/>
-        </w:rPr>
-        <w:t xml:space="preserve">conserving water </w:t>
-      </w:r>
-      <w:r>
-        <w:rPr>
-          <w:rFonts w:asciiTheme="majorBidi" w:hAnsiTheme="majorBidi" w:cstheme="majorBidi"/>
-          <w:sz w:val="24"/>
-          <w:szCs w:val="24"/>
-        </w:rPr>
-        <w:t xml:space="preserve">at </w:t>
-      </w:r>
-      <w:r>
-        <w:rPr>
-          <w:rFonts w:asciiTheme="majorBidi" w:hAnsiTheme="majorBidi" w:cstheme="majorBidi"/>
-          <w:sz w:val="24"/>
-          <w:szCs w:val="24"/>
-        </w:rPr>
-        <w:t xml:space="preserve">the </w:t>
-      </w:r>
-      <w:r>
-        <w:rPr>
-          <w:rFonts w:asciiTheme="majorBidi" w:hAnsiTheme="majorBidi" w:cstheme="majorBidi"/>
-          <w:sz w:val="24"/>
-          <w:szCs w:val="24"/>
-        </w:rPr>
-        <w:t xml:space="preserve">volumes </w:t>
-      </w:r>
-      <w:r>
-        <w:rPr>
-          <w:rFonts w:asciiTheme="majorBidi" w:hAnsiTheme="majorBidi" w:cstheme="majorBidi"/>
-          <w:sz w:val="24"/>
-          <w:szCs w:val="24"/>
-        </w:rPr>
-        <w:t xml:space="preserve">needed </w:t>
-      </w:r>
-      <w:r>
-        <w:rPr>
-          <w:rFonts w:asciiTheme="majorBidi" w:hAnsiTheme="majorBidi" w:cstheme="majorBidi"/>
-          <w:sz w:val="24"/>
-          <w:szCs w:val="24"/>
-        </w:rPr>
-        <w:t xml:space="preserve">to stabilize or recover </w:t>
-      </w:r>
-      <w:r>
-        <w:rPr>
-          <w:rFonts w:asciiTheme="majorBidi" w:hAnsiTheme="majorBidi" w:cstheme="majorBidi"/>
-          <w:sz w:val="24"/>
-          <w:szCs w:val="24"/>
-        </w:rPr>
-        <w:t>the reservoir?</w:t>
+        <w:t>Exchanges should</w:t>
+      </w:r>
+      <w:r>
+        <w:rPr>
+          <w:rFonts w:asciiTheme="majorBidi" w:hAnsiTheme="majorBidi" w:cstheme="majorBidi"/>
+          <w:sz w:val="24"/>
+          <w:szCs w:val="24"/>
+        </w:rPr>
+        <w:t xml:space="preserve"> require </w:t>
+      </w:r>
+      <w:r>
+        <w:rPr>
+          <w:rFonts w:asciiTheme="majorBidi" w:hAnsiTheme="majorBidi" w:cstheme="majorBidi"/>
+          <w:sz w:val="24"/>
+          <w:szCs w:val="24"/>
+        </w:rPr>
+        <w:t>compensation</w:t>
+      </w:r>
+      <w:r>
+        <w:rPr>
+          <w:rFonts w:asciiTheme="majorBidi" w:hAnsiTheme="majorBidi" w:cstheme="majorBidi"/>
+          <w:sz w:val="24"/>
+          <w:szCs w:val="24"/>
+        </w:rPr>
+        <w:t xml:space="preserve"> </w:t>
+      </w:r>
+      <w:r>
+        <w:rPr>
+          <w:rFonts w:asciiTheme="majorBidi" w:hAnsiTheme="majorBidi" w:cstheme="majorBidi"/>
+          <w:sz w:val="24"/>
+          <w:szCs w:val="24"/>
+        </w:rPr>
+        <w:t xml:space="preserve">recipients to invest some </w:t>
+      </w:r>
+      <w:r>
+        <w:rPr>
+          <w:rFonts w:asciiTheme="majorBidi" w:hAnsiTheme="majorBidi" w:cstheme="majorBidi"/>
+          <w:sz w:val="24"/>
+          <w:szCs w:val="24"/>
+        </w:rPr>
+        <w:t>of the compensation</w:t>
+      </w:r>
+      <w:r>
+        <w:rPr>
+          <w:rFonts w:asciiTheme="majorBidi" w:hAnsiTheme="majorBidi" w:cstheme="majorBidi"/>
+          <w:sz w:val="24"/>
+          <w:szCs w:val="24"/>
+        </w:rPr>
+        <w:t xml:space="preserve"> in farm water conservation</w:t>
+      </w:r>
+      <w:r>
+        <w:rPr>
+          <w:rFonts w:asciiTheme="majorBidi" w:hAnsiTheme="majorBidi" w:cstheme="majorBidi"/>
+          <w:sz w:val="24"/>
+          <w:szCs w:val="24"/>
+        </w:rPr>
+        <w:t>. This investment will</w:t>
+      </w:r>
+      <w:r>
+        <w:rPr>
+          <w:rFonts w:asciiTheme="majorBidi" w:hAnsiTheme="majorBidi" w:cstheme="majorBidi"/>
+          <w:sz w:val="24"/>
+          <w:szCs w:val="24"/>
+        </w:rPr>
+        <w:t xml:space="preserve"> keep money in </w:t>
+      </w:r>
+      <w:r>
+        <w:rPr>
+          <w:rFonts w:asciiTheme="majorBidi" w:hAnsiTheme="majorBidi" w:cstheme="majorBidi"/>
+          <w:sz w:val="24"/>
+          <w:szCs w:val="24"/>
+        </w:rPr>
+        <w:lastRenderedPageBreak/>
+        <w:t xml:space="preserve">the local community, allow recipients to offer more water in future years, help </w:t>
+      </w:r>
+      <w:r>
+        <w:rPr>
+          <w:rFonts w:asciiTheme="majorBidi" w:hAnsiTheme="majorBidi" w:cstheme="majorBidi"/>
+          <w:sz w:val="24"/>
+          <w:szCs w:val="24"/>
+        </w:rPr>
+        <w:t>grow</w:t>
+      </w:r>
+      <w:r>
+        <w:rPr>
+          <w:rFonts w:asciiTheme="majorBidi" w:hAnsiTheme="majorBidi" w:cstheme="majorBidi"/>
+          <w:sz w:val="24"/>
+          <w:szCs w:val="24"/>
+        </w:rPr>
+        <w:t xml:space="preserve"> a conservation ethic, and avoid </w:t>
+      </w:r>
+      <w:r>
+        <w:rPr>
+          <w:rFonts w:asciiTheme="majorBidi" w:hAnsiTheme="majorBidi" w:cstheme="majorBidi"/>
+          <w:i/>
+          <w:iCs/>
+          <w:sz w:val="24"/>
+          <w:szCs w:val="24"/>
+        </w:rPr>
+        <w:t>buy-and-dry</w:t>
+      </w:r>
+      <w:r>
+        <w:rPr>
+          <w:rFonts w:asciiTheme="majorBidi" w:hAnsiTheme="majorBidi" w:cstheme="majorBidi"/>
+          <w:sz w:val="24"/>
+          <w:szCs w:val="24"/>
+        </w:rPr>
+        <w:t xml:space="preserve"> </w:t>
+      </w:r>
+      <w:r>
+        <w:rPr>
+          <w:rFonts w:asciiTheme="majorBidi" w:hAnsiTheme="majorBidi" w:cstheme="majorBidi"/>
+          <w:sz w:val="24"/>
+          <w:szCs w:val="24"/>
+        </w:rPr>
+        <w:fldChar w:fldCharType="begin"/>
+      </w:r>
+      <w:r>
+        <w:rPr>
+          <w:rFonts w:asciiTheme="majorBidi" w:hAnsiTheme="majorBidi" w:cstheme="majorBidi"/>
+          <w:sz w:val="24"/>
+          <w:szCs w:val="24"/>
+        </w:rPr>
+        <w:instrText xml:space="preserve"> ADDIN EN.CITE &lt;EndNote&gt;&lt;Cite&gt;&lt;Author&gt;Rosenberg&lt;/Author&gt;&lt;Year&gt;2021&lt;/Year&gt;&lt;RecNum&gt;2781&lt;/RecNum&gt;&lt;DisplayText&gt;(Rosenberg, 2021b)&lt;/DisplayText&gt;&lt;record&gt;&lt;rec-number&gt;2781&lt;/rec-number&gt;&lt;foreign-keys&gt;&lt;key app="EN" db-id="xxt5ta9pd995dwesap0pdzzp2weaz0w9werf" timestamp="1620766027"&gt;2781&lt;/key&gt;&lt;/foreign-keys&gt;&lt;ref-type name="Web Page"&gt;12&lt;/ref-type&gt;&lt;contributors&gt;&lt;authors&gt;&lt;author&gt;David E. Rosenberg&lt;/author&gt;&lt;/authors&gt;&lt;/contributors&gt;&lt;titles&gt;&lt;title&gt;Invest in Farm Water Conservation to Curtail Buy and Dry&lt;/title&gt;&lt;/titles&gt;&lt;dates&gt;&lt;year&gt;2021&lt;/year&gt;&lt;/dates&gt;&lt;pub-location&gt;Logan, Utah&lt;/pub-location&gt;&lt;publisher&gt;Inkstain&lt;/publisher&gt;&lt;urls&gt;&lt;related-urls&gt;&lt;url&gt;https://github.com/dzeke/ColoradoRiverFutures/blob/master/BlogDrafts/InvestInFarmWaterConservationToStopBuyAndDry.docx&lt;/url&gt;&lt;/related-urls&gt;&lt;/urls&gt;&lt;/record&gt;&lt;/Cite&gt;&lt;/EndNote&gt;</w:instrText>
+      </w:r>
+      <w:r>
+        <w:rPr>
+          <w:rFonts w:asciiTheme="majorBidi" w:hAnsiTheme="majorBidi" w:cstheme="majorBidi"/>
+          <w:sz w:val="24"/>
+          <w:szCs w:val="24"/>
+        </w:rPr>
+        <w:fldChar w:fldCharType="separate"/>
+      </w:r>
+      <w:r>
+        <w:rPr>
+          <w:rFonts w:asciiTheme="majorBidi" w:hAnsiTheme="majorBidi" w:cstheme="majorBidi"/>
+          <w:noProof/>
+          <w:sz w:val="24"/>
+          <w:szCs w:val="24"/>
+        </w:rPr>
+        <w:t>(Rosenberg, 2021b)</w:t>
+      </w:r>
+      <w:r>
+        <w:rPr>
+          <w:rFonts w:asciiTheme="majorBidi" w:hAnsiTheme="majorBidi" w:cstheme="majorBidi"/>
+          <w:sz w:val="24"/>
+          <w:szCs w:val="24"/>
+        </w:rPr>
+        <w:fldChar w:fldCharType="end"/>
+      </w:r>
+      <w:r>
+        <w:rPr>
+          <w:rFonts w:asciiTheme="majorBidi" w:hAnsiTheme="majorBidi" w:cstheme="majorBidi"/>
+          <w:sz w:val="24"/>
+          <w:szCs w:val="24"/>
+        </w:rPr>
+        <w:t>.</w:t>
+      </w:r>
+      <w:r>
+        <w:rPr>
+          <w:rFonts w:asciiTheme="majorBidi" w:hAnsiTheme="majorBidi" w:cstheme="majorBidi"/>
+          <w:sz w:val="24"/>
+          <w:szCs w:val="24"/>
+        </w:rPr>
+        <w:t xml:space="preserve"> </w:t>
       </w:r>
     </w:p>
     <w:p>
       <w:pPr>
-        <w:pStyle w:val="ListParagraph"/>
-        <w:numPr>
-          <w:ilvl w:val="0"/>
-          <w:numId w:val="9"/>
-        </w:numPr>
-        <w:rPr>
-          <w:rFonts w:asciiTheme="majorBidi" w:hAnsiTheme="majorBidi" w:cstheme="majorBidi"/>
-          <w:sz w:val="24"/>
-          <w:szCs w:val="24"/>
-        </w:rPr>
-      </w:pPr>
-      <w:r>
-        <w:rPr>
-          <w:rFonts w:asciiTheme="majorBidi" w:hAnsiTheme="majorBidi" w:cstheme="majorBidi"/>
-          <w:sz w:val="24"/>
-          <w:szCs w:val="24"/>
-        </w:rPr>
-        <w:t xml:space="preserve">How will reservoir inflows – that are not mentioned in the current </w:t>
-      </w:r>
-      <w:r>
-        <w:rPr>
-          <w:rFonts w:asciiTheme="majorBidi" w:hAnsiTheme="majorBidi" w:cstheme="majorBidi"/>
-          <w:sz w:val="24"/>
-          <w:szCs w:val="24"/>
-        </w:rPr>
-        <w:t xml:space="preserve">DCP agreement </w:t>
-      </w:r>
-      <w:r>
-        <w:rPr>
-          <w:rFonts w:asciiTheme="majorBidi" w:hAnsiTheme="majorBidi" w:cstheme="majorBidi"/>
-          <w:sz w:val="24"/>
-          <w:szCs w:val="24"/>
-        </w:rPr>
-        <w:fldChar w:fldCharType="begin"/>
-      </w:r>
-      <w:r>
-        <w:rPr>
-          <w:rFonts w:asciiTheme="majorBidi" w:hAnsiTheme="majorBidi" w:cstheme="majorBidi"/>
-          <w:sz w:val="24"/>
-          <w:szCs w:val="24"/>
-        </w:rPr>
-        <w:instrText xml:space="preserve"> ADDIN EN.CITE &lt;EndNote&gt;&lt;Cite&gt;&lt;Author&gt;Wang&lt;/Author&gt;&lt;Year&gt;2020&lt;/Year&gt;&lt;RecNum&gt;2680&lt;/RecNum&gt;&lt;DisplayText&gt;(Wang et al., 2020)&lt;/DisplayText&gt;&lt;record&gt;&lt;rec-number&gt;2680&lt;/rec-number&gt;&lt;foreign-keys&gt;&lt;key app="EN" db-id="xxt5ta9pd995dwesap0pdzzp2weaz0w9werf" timestamp="1581367316"&gt;2680&lt;/key&gt;&lt;/foreign-keys&gt;&lt;ref-type name="Report"&gt;27&lt;/ref-type&gt;&lt;contributors&gt;&lt;authors&gt;&lt;author&gt;Jian Wang&lt;/author&gt;&lt;author&gt;David E. Rosenberg&lt;/author&gt;&lt;author&gt;John C. Schmidt&lt;/author&gt;&lt;author&gt;Kevin G. Wheeler&lt;/author&gt;&lt;/authors&gt;&lt;/contributors&gt;&lt;titles&gt;&lt;title&gt;Managing the Colorado River for an Uncertain Future&lt;/title&gt;&lt;/titles&gt;&lt;pages&gt;30&lt;/pages&gt;&lt;number&gt;White Paper #3&lt;/number&gt;&lt;dates&gt;&lt;year&gt;2020&lt;/year&gt;&lt;pub-dates&gt;&lt;date&gt;Febuary 10&lt;/date&gt;&lt;/pub-dates&gt;&lt;/dates&gt;&lt;pub-location&gt;Logan, Utah&lt;/pub-location&gt;&lt;publisher&gt;Center for Colorado River Studies, Utah State University&lt;/publisher&gt;&lt;urls&gt;&lt;related-urls&gt;&lt;url&gt;http://qcnr.usu.edu/coloradoriver/files/CCRS_White_Paper_3.pdf&lt;/url&gt;&lt;/related-urls&gt;&lt;/urls&gt;&lt;/record&gt;&lt;/Cite&gt;&lt;/EndNote&gt;</w:instrText>
-      </w:r>
-      <w:r>
-        <w:rPr>
-          <w:rFonts w:asciiTheme="majorBidi" w:hAnsiTheme="majorBidi" w:cstheme="majorBidi"/>
-          <w:sz w:val="24"/>
-          <w:szCs w:val="24"/>
-        </w:rPr>
-        <w:fldChar w:fldCharType="separate"/>
-      </w:r>
-      <w:r>
-        <w:rPr>
-          <w:rFonts w:asciiTheme="majorBidi" w:hAnsiTheme="majorBidi" w:cstheme="majorBidi"/>
-          <w:noProof/>
-          <w:sz w:val="24"/>
-          <w:szCs w:val="24"/>
-        </w:rPr>
-        <w:t>(Wang et al., 2020)</w:t>
-      </w:r>
-      <w:r>
-        <w:rPr>
-          <w:rFonts w:asciiTheme="majorBidi" w:hAnsiTheme="majorBidi" w:cstheme="majorBidi"/>
-          <w:sz w:val="24"/>
-          <w:szCs w:val="24"/>
-        </w:rPr>
-        <w:fldChar w:fldCharType="end"/>
-      </w:r>
-      <w:r>
-        <w:rPr>
-          <w:rFonts w:asciiTheme="majorBidi" w:hAnsiTheme="majorBidi" w:cstheme="majorBidi"/>
-          <w:sz w:val="24"/>
-          <w:szCs w:val="24"/>
-        </w:rPr>
-        <w:t xml:space="preserve"> – affect drawdown and recovery?</w:t>
+        <w:rPr>
+          <w:rFonts w:asciiTheme="majorBidi" w:hAnsiTheme="majorBidi" w:cstheme="majorBidi"/>
+          <w:sz w:val="24"/>
+          <w:szCs w:val="24"/>
+        </w:rPr>
+      </w:pPr>
+      <w:r>
+        <w:rPr>
+          <w:rFonts w:asciiTheme="majorBidi" w:hAnsiTheme="majorBidi" w:cstheme="majorBidi"/>
+          <w:sz w:val="24"/>
+          <w:szCs w:val="24"/>
+        </w:rPr>
+        <w:t>The current Lower Basin DCP operations</w:t>
+      </w:r>
+      <w:r>
+        <w:rPr>
+          <w:rFonts w:asciiTheme="majorBidi" w:hAnsiTheme="majorBidi" w:cstheme="majorBidi"/>
+          <w:sz w:val="24"/>
+          <w:szCs w:val="24"/>
+        </w:rPr>
+        <w:t xml:space="preserve"> also</w:t>
+      </w:r>
+      <w:r>
+        <w:rPr>
+          <w:rFonts w:asciiTheme="majorBidi" w:hAnsiTheme="majorBidi" w:cstheme="majorBidi"/>
+          <w:sz w:val="24"/>
+          <w:szCs w:val="24"/>
+        </w:rPr>
+        <w:t xml:space="preserve"> ignore reservoir inflow </w:t>
+      </w:r>
+      <w:r>
+        <w:rPr>
+          <w:rFonts w:asciiTheme="majorBidi" w:hAnsiTheme="majorBidi" w:cstheme="majorBidi"/>
+          <w:sz w:val="24"/>
+          <w:szCs w:val="24"/>
+        </w:rPr>
+        <w:t>as a criteria for</w:t>
+      </w:r>
+      <w:r>
+        <w:rPr>
+          <w:rFonts w:asciiTheme="majorBidi" w:hAnsiTheme="majorBidi" w:cstheme="majorBidi"/>
+          <w:sz w:val="24"/>
+          <w:szCs w:val="24"/>
+        </w:rPr>
+        <w:t xml:space="preserve"> decisions about</w:t>
+      </w:r>
+      <w:r>
+        <w:rPr>
+          <w:rFonts w:asciiTheme="majorBidi" w:hAnsiTheme="majorBidi" w:cstheme="majorBidi"/>
+          <w:sz w:val="24"/>
+          <w:szCs w:val="24"/>
+        </w:rPr>
+        <w:t xml:space="preserve"> reservoir releases</w:t>
+      </w:r>
+      <w:r>
+        <w:rPr>
+          <w:rFonts w:asciiTheme="majorBidi" w:hAnsiTheme="majorBidi" w:cstheme="majorBidi"/>
+          <w:sz w:val="24"/>
+          <w:szCs w:val="24"/>
+        </w:rPr>
+        <w:t xml:space="preserve">, conservation, and DCP targets. </w:t>
+      </w:r>
+      <w:r>
+        <w:rPr>
+          <w:rFonts w:asciiTheme="majorBidi" w:hAnsiTheme="majorBidi" w:cstheme="majorBidi"/>
+          <w:sz w:val="24"/>
+          <w:szCs w:val="24"/>
+        </w:rPr>
+        <w:t xml:space="preserve">Adding </w:t>
+      </w:r>
+      <w:r>
+        <w:rPr>
+          <w:rFonts w:asciiTheme="majorBidi" w:hAnsiTheme="majorBidi" w:cstheme="majorBidi"/>
+          <w:sz w:val="24"/>
+          <w:szCs w:val="24"/>
+        </w:rPr>
+        <w:t xml:space="preserve">a criteria of </w:t>
+      </w:r>
+      <w:r>
+        <w:rPr>
+          <w:rFonts w:asciiTheme="majorBidi" w:hAnsiTheme="majorBidi" w:cstheme="majorBidi"/>
+          <w:sz w:val="24"/>
+          <w:szCs w:val="24"/>
+        </w:rPr>
+        <w:t xml:space="preserve">inflow would shift </w:t>
+      </w:r>
+      <w:r>
+        <w:rPr>
+          <w:rFonts w:asciiTheme="majorBidi" w:hAnsiTheme="majorBidi" w:cstheme="majorBidi"/>
+          <w:sz w:val="24"/>
+          <w:szCs w:val="24"/>
+        </w:rPr>
+        <w:t>decision maki</w:t>
+      </w:r>
+      <w:r>
+        <w:rPr>
+          <w:rFonts w:asciiTheme="majorBidi" w:hAnsiTheme="majorBidi" w:cstheme="majorBidi"/>
+          <w:sz w:val="24"/>
+          <w:szCs w:val="24"/>
+        </w:rPr>
+        <w:t xml:space="preserve">ng </w:t>
+      </w:r>
+      <w:r>
+        <w:rPr>
+          <w:rFonts w:asciiTheme="majorBidi" w:hAnsiTheme="majorBidi" w:cstheme="majorBidi"/>
+          <w:sz w:val="24"/>
+          <w:szCs w:val="24"/>
+        </w:rPr>
+        <w:t xml:space="preserve">away from customary targets and users’ aspirations and </w:t>
+      </w:r>
+      <w:r>
+        <w:rPr>
+          <w:rFonts w:asciiTheme="majorBidi" w:hAnsiTheme="majorBidi" w:cstheme="majorBidi"/>
+          <w:sz w:val="24"/>
+          <w:szCs w:val="24"/>
+        </w:rPr>
+        <w:t xml:space="preserve">towards </w:t>
+      </w:r>
+      <w:r>
+        <w:rPr>
+          <w:rFonts w:asciiTheme="majorBidi" w:hAnsiTheme="majorBidi" w:cstheme="majorBidi"/>
+          <w:sz w:val="24"/>
+          <w:szCs w:val="24"/>
+        </w:rPr>
+        <w:t>the</w:t>
+      </w:r>
+      <w:r>
+        <w:rPr>
+          <w:rFonts w:asciiTheme="majorBidi" w:hAnsiTheme="majorBidi" w:cstheme="majorBidi"/>
+          <w:sz w:val="24"/>
+          <w:szCs w:val="24"/>
+        </w:rPr>
+        <w:t xml:space="preserve"> available water – reservoir storage plus inflow. The next post in this series presents </w:t>
+      </w:r>
+      <w:r>
+        <w:rPr>
+          <w:rFonts w:asciiTheme="majorBidi" w:hAnsiTheme="majorBidi" w:cstheme="majorBidi"/>
+          <w:sz w:val="24"/>
+          <w:szCs w:val="24"/>
+        </w:rPr>
+        <w:t>the</w:t>
+      </w:r>
+      <w:r>
+        <w:rPr>
+          <w:rFonts w:asciiTheme="majorBidi" w:hAnsiTheme="majorBidi" w:cstheme="majorBidi"/>
+          <w:sz w:val="24"/>
+          <w:szCs w:val="24"/>
+        </w:rPr>
+        <w:t xml:space="preserve"> benefits and drawbacks to a</w:t>
+      </w:r>
+      <w:r>
+        <w:rPr>
+          <w:rFonts w:asciiTheme="majorBidi" w:hAnsiTheme="majorBidi" w:cstheme="majorBidi"/>
+          <w:sz w:val="24"/>
+          <w:szCs w:val="24"/>
+        </w:rPr>
+        <w:t xml:space="preserve">dd inflow </w:t>
+      </w:r>
+      <w:r>
+        <w:rPr>
+          <w:rFonts w:asciiTheme="majorBidi" w:hAnsiTheme="majorBidi" w:cstheme="majorBidi"/>
+          <w:sz w:val="24"/>
+          <w:szCs w:val="24"/>
+        </w:rPr>
+        <w:t xml:space="preserve">as a new criteria in DCP operations. </w:t>
       </w:r>
     </w:p>
     <w:p>
       <w:pPr>
-        <w:pStyle w:val="ListParagraph"/>
-        <w:numPr>
-          <w:ilvl w:val="0"/>
-          <w:numId w:val="9"/>
-        </w:numPr>
-        <w:rPr>
-          <w:rFonts w:asciiTheme="majorBidi" w:hAnsiTheme="majorBidi" w:cstheme="majorBidi"/>
-          <w:sz w:val="24"/>
-          <w:szCs w:val="24"/>
-        </w:rPr>
-      </w:pPr>
-      <w:r>
-        <w:rPr>
-          <w:rFonts w:asciiTheme="majorBidi" w:hAnsiTheme="majorBidi" w:cstheme="majorBidi"/>
-          <w:sz w:val="24"/>
-          <w:szCs w:val="24"/>
-        </w:rPr>
-        <w:t>What can outsiders do to encourage the Lower Basin states and contractors to start additional mandatory and voluntary conservation efforts sooner?</w:t>
+        <w:rPr>
+          <w:rFonts w:asciiTheme="majorBidi" w:hAnsiTheme="majorBidi" w:cstheme="majorBidi"/>
+          <w:sz w:val="24"/>
+          <w:szCs w:val="24"/>
+        </w:rPr>
+      </w:pPr>
+      <w:r>
+        <w:rPr>
+          <w:rFonts w:asciiTheme="majorBidi" w:hAnsiTheme="majorBidi" w:cstheme="majorBidi"/>
+          <w:sz w:val="24"/>
+          <w:szCs w:val="24"/>
+        </w:rPr>
+        <w:t>A follow-on post proposes an account</w:t>
+      </w:r>
+      <w:r>
+        <w:rPr>
+          <w:rFonts w:asciiTheme="majorBidi" w:hAnsiTheme="majorBidi" w:cstheme="majorBidi"/>
+          <w:sz w:val="24"/>
+          <w:szCs w:val="24"/>
+        </w:rPr>
+        <w:t>ing</w:t>
+      </w:r>
+      <w:r>
+        <w:rPr>
+          <w:rFonts w:asciiTheme="majorBidi" w:hAnsiTheme="majorBidi" w:cstheme="majorBidi"/>
+          <w:sz w:val="24"/>
+          <w:szCs w:val="24"/>
+        </w:rPr>
+        <w:t xml:space="preserve"> system based on available water that </w:t>
+      </w:r>
+      <w:r>
+        <w:rPr>
+          <w:rFonts w:asciiTheme="majorBidi" w:hAnsiTheme="majorBidi" w:cstheme="majorBidi"/>
+          <w:sz w:val="24"/>
+          <w:szCs w:val="24"/>
+        </w:rPr>
+        <w:t>is</w:t>
+      </w:r>
+      <w:r>
+        <w:rPr>
+          <w:rFonts w:asciiTheme="majorBidi" w:hAnsiTheme="majorBidi" w:cstheme="majorBidi"/>
+          <w:sz w:val="24"/>
+          <w:szCs w:val="24"/>
+        </w:rPr>
+        <w:t xml:space="preserve"> individualized so each user </w:t>
+      </w:r>
+      <w:r>
+        <w:rPr>
+          <w:rFonts w:asciiTheme="majorBidi" w:hAnsiTheme="majorBidi" w:cstheme="majorBidi"/>
+          <w:sz w:val="24"/>
+          <w:szCs w:val="24"/>
+        </w:rPr>
+        <w:t>can set their own risk and reward levels independent of other users for decisions regarding reservoir releases, water conservation, and financial compensation.</w:t>
       </w:r>
     </w:p>
     <w:p>
       <w:pPr>
-        <w:pStyle w:val="ListParagraph"/>
-        <w:rPr>
-          <w:rFonts w:asciiTheme="majorBidi" w:hAnsiTheme="majorBidi" w:cstheme="majorBidi"/>
-          <w:sz w:val="24"/>
-          <w:szCs w:val="24"/>
-        </w:rPr>
-      </w:pPr>
+        <w:pStyle w:val="Heading1"/>
+      </w:pPr>
+      <w:r>
+        <w:t>Data, Model, and Code Availability</w:t>
+      </w:r>
     </w:p>
     <w:p>
       <w:pPr>
@@ -3531,103 +3699,6 @@
           <w:sz w:val="24"/>
           <w:szCs w:val="24"/>
         </w:rPr>
-        <w:t xml:space="preserve">The next posts in the this series </w:t>
-      </w:r>
-      <w:r>
-        <w:rPr>
-          <w:rFonts w:asciiTheme="majorBidi" w:hAnsiTheme="majorBidi" w:cstheme="majorBidi"/>
-          <w:sz w:val="24"/>
-          <w:szCs w:val="24"/>
-        </w:rPr>
-        <w:t xml:space="preserve">Encouraging more </w:t>
-      </w:r>
-      <w:r>
-        <w:rPr>
-          <w:rFonts w:asciiTheme="majorBidi" w:hAnsiTheme="majorBidi" w:cstheme="majorBidi"/>
-          <w:sz w:val="24"/>
-          <w:szCs w:val="24"/>
-        </w:rPr>
-        <w:t>w</w:t>
-      </w:r>
-      <w:r>
-        <w:rPr>
-          <w:rFonts w:asciiTheme="majorBidi" w:hAnsiTheme="majorBidi" w:cstheme="majorBidi"/>
-          <w:sz w:val="24"/>
-          <w:szCs w:val="24"/>
-        </w:rPr>
-        <w:t xml:space="preserve">ater </w:t>
-      </w:r>
-      <w:r>
-        <w:rPr>
-          <w:rFonts w:asciiTheme="majorBidi" w:hAnsiTheme="majorBidi" w:cstheme="majorBidi"/>
-          <w:sz w:val="24"/>
-          <w:szCs w:val="24"/>
-        </w:rPr>
-        <w:t>c</w:t>
-      </w:r>
-      <w:r>
-        <w:rPr>
-          <w:rFonts w:asciiTheme="majorBidi" w:hAnsiTheme="majorBidi" w:cstheme="majorBidi"/>
-          <w:sz w:val="24"/>
-          <w:szCs w:val="24"/>
-        </w:rPr>
-        <w:t xml:space="preserve">onservation in the Colorado River </w:t>
-      </w:r>
-      <w:r>
-        <w:rPr>
-          <w:rFonts w:asciiTheme="majorBidi" w:hAnsiTheme="majorBidi" w:cstheme="majorBidi"/>
-          <w:sz w:val="24"/>
-          <w:szCs w:val="24"/>
-        </w:rPr>
-        <w:t>b</w:t>
-      </w:r>
-      <w:r>
-        <w:rPr>
-          <w:rFonts w:asciiTheme="majorBidi" w:hAnsiTheme="majorBidi" w:cstheme="majorBidi"/>
-          <w:sz w:val="24"/>
-          <w:szCs w:val="24"/>
-        </w:rPr>
-        <w:t>asin</w:t>
-      </w:r>
-      <w:r>
-        <w:rPr>
-          <w:rFonts w:asciiTheme="majorBidi" w:hAnsiTheme="majorBidi" w:cstheme="majorBidi"/>
-          <w:sz w:val="24"/>
-          <w:szCs w:val="24"/>
-        </w:rPr>
-        <w:t xml:space="preserve"> </w:t>
-      </w:r>
-      <w:r>
-        <w:rPr>
-          <w:rFonts w:asciiTheme="majorBidi" w:hAnsiTheme="majorBidi" w:cstheme="majorBidi"/>
-          <w:sz w:val="24"/>
-          <w:szCs w:val="24"/>
-        </w:rPr>
-        <w:t>tackle these questions.</w:t>
-      </w:r>
-    </w:p>
-    <w:p>
-      <w:pPr>
-        <w:pStyle w:val="Heading1"/>
-      </w:pPr>
-      <w:r>
-        <w:t>Data, Model, and Code Availability</w:t>
-      </w:r>
-    </w:p>
-    <w:p>
-      <w:pPr>
-        <w:rPr>
-          <w:rFonts w:asciiTheme="majorBidi" w:hAnsiTheme="majorBidi" w:cstheme="majorBidi"/>
-          <w:sz w:val="24"/>
-          <w:szCs w:val="24"/>
-        </w:rPr>
-      </w:pPr>
-      <w:r>
-        <w:rPr>
-          <w:rFonts w:asciiTheme="majorBidi" w:hAnsiTheme="majorBidi" w:cstheme="majorBidi"/>
-          <w:sz w:val="24"/>
-          <w:szCs w:val="24"/>
-        </w:rPr>
         <w:t>The data</w:t>
       </w:r>
       <w:r>
@@ -3676,7 +3747,7 @@
           <w:sz w:val="24"/>
           <w:szCs w:val="24"/>
         </w:rPr>
-        <w:instrText xml:space="preserve"> ADDIN EN.CITE &lt;EndNote&gt;&lt;Cite&gt;&lt;Author&gt;Rosenberg&lt;/Author&gt;&lt;Year&gt;2021&lt;/Year&gt;&lt;RecNum&gt;2787&lt;/RecNum&gt;&lt;DisplayText&gt;(Rosenberg, 2021)&lt;/DisplayText&gt;&lt;record&gt;&lt;rec-number&gt;2787&lt;/rec-number&gt;&lt;foreign-keys&gt;&lt;key app="EN" db-id="xxt5ta9pd995dwesap0pdzzp2weaz0w9werf" timestamp="1620782287"&gt;2787&lt;/key&gt;&lt;/foreign-keys&gt;&lt;ref-type name="Web Page"&gt;12&lt;/ref-type&gt;&lt;contributors&gt;&lt;authors&gt;&lt;author&gt;David E. Rosenberg&lt;/author&gt;&lt;/authors&gt;&lt;/contributors&gt;&lt;titles&gt;&lt;title&gt;Intentionally Created Surplus for Lake Mead: Current Accounts and Next Steps&lt;/title&gt;&lt;/titles&gt;&lt;dates&gt;&lt;year&gt;2021&lt;/year&gt;&lt;/dates&gt;&lt;urls&gt;&lt;related-urls&gt;&lt;url&gt;https://github.com/dzeke/ColoradoRiverFutures/tree/master/ICS&lt;/url&gt;&lt;/related-urls&gt;&lt;/urls&gt;&lt;/record&gt;&lt;/Cite&gt;&lt;/EndNote&gt;</w:instrText>
+        <w:instrText xml:space="preserve"> ADDIN EN.CITE &lt;EndNote&gt;&lt;Cite AuthorYear="1"&gt;&lt;Author&gt;Rosenberg&lt;/Author&gt;&lt;Year&gt;2021&lt;/Year&gt;&lt;RecNum&gt;2787&lt;/RecNum&gt;&lt;DisplayText&gt;Rosenberg (2021a)&lt;/DisplayText&gt;&lt;record&gt;&lt;rec-number&gt;2787&lt;/rec-number&gt;&lt;foreign-keys&gt;&lt;key app="EN" db-id="xxt5ta9pd995dwesap0pdzzp2weaz0w9werf" timestamp="1620782287"&gt;2787&lt;/key&gt;&lt;/foreign-keys&gt;&lt;ref-type name="Web Page"&gt;12&lt;/ref-type&gt;&lt;contributors&gt;&lt;authors&gt;&lt;author&gt;David E. Rosenberg&lt;/author&gt;&lt;/authors&gt;&lt;/contributors&gt;&lt;titles&gt;&lt;title&gt;Intentionally Created Surplus for Lake Mead: Current Accounts and Next Steps&lt;/title&gt;&lt;/titles&gt;&lt;dates&gt;&lt;year&gt;2021&lt;/year&gt;&lt;/dates&gt;&lt;urls&gt;&lt;related-urls&gt;&lt;url&gt;https://github.com/dzeke/ColoradoRiverFutures/tree/master/ICS&lt;/url&gt;&lt;/related-urls&gt;&lt;/urls&gt;&lt;/record&gt;&lt;/Cite&gt;&lt;/EndNote&gt;</w:instrText>
       </w:r>
       <w:r>
         <w:rPr>
@@ -3693,7 +3764,7 @@
           <w:sz w:val="24"/>
           <w:szCs w:val="24"/>
         </w:rPr>
-        <w:t>(Rosenberg, 2021)</w:t>
+        <w:t>Rosenberg (2021a)</w:t>
       </w:r>
       <w:r>
         <w:rPr>
@@ -3795,7 +3866,7 @@
         <w:ind w:left="720" w:hanging="720"/>
       </w:pPr>
       <w:r>
-        <w:t xml:space="preserve">Rosenberg, D. E. (2021). "Intentionally Created Surplus for Lake Mead: Current Accounts and Next Steps." </w:t>
+        <w:t xml:space="preserve">Rosenberg, D. E. (2021a). "Intentionally Created Surplus for Lake Mead: Current Accounts and Next Steps." </w:t>
       </w:r>
       <w:hyperlink r:id="rId11" w:history="1">
         <w:r>
@@ -3816,9 +3887,30 @@
         <w:ind w:left="720" w:hanging="720"/>
       </w:pPr>
       <w:r>
+        <w:t xml:space="preserve">Rosenberg, D. E. (2021b). "Invest in Farm Water Conservation to Curtail Buy and Dry." Inkstain. </w:t>
+      </w:r>
+      <w:hyperlink r:id="rId12" w:history="1">
+        <w:r>
+          <w:rPr>
+            <w:rStyle w:val="Hyperlink"/>
+          </w:rPr>
+          <w:t>https://github.com/dzeke/ColoradoRiverFutures/blob/master/BlogDrafts/InvestInFarmWaterConservationToStopBuyAndDry.docx</w:t>
+        </w:r>
+      </w:hyperlink>
+      <w:r>
+        <w:t>.</w:t>
+      </w:r>
+    </w:p>
+    <w:p>
+      <w:pPr>
+        <w:pStyle w:val="EndNoteBibliography"/>
+        <w:spacing w:after="0"/>
+        <w:ind w:left="720" w:hanging="720"/>
+      </w:pPr>
+      <w:r>
         <w:t xml:space="preserve">USBR. (2007). "Record of Decision: Colorado River Interim Guidelines for Lower Basin Shortages and Coordinated Operations for Lakes Powell and Mead." U.S. Bureau of Reclamation. </w:t>
       </w:r>
-      <w:hyperlink r:id="rId12" w:history="1">
+      <w:hyperlink r:id="rId13" w:history="1">
         <w:r>
           <w:rPr>
             <w:rStyle w:val="Hyperlink"/>
@@ -3839,7 +3931,7 @@
       <w:r>
         <w:t xml:space="preserve">USBR. (2019a). "Agreement Concerning Colorado River Drought Contingency Management and Operations." U.S. Bureau of Reclamation, Washington, DC. </w:t>
       </w:r>
-      <w:hyperlink r:id="rId13" w:history="1">
+      <w:hyperlink r:id="rId14" w:history="1">
         <w:r>
           <w:rPr>
             <w:rStyle w:val="Hyperlink"/>
@@ -3860,7 +3952,7 @@
       <w:r>
         <w:t xml:space="preserve">USBR. (2019b). "Boulder Canyon Operations Office - Program and Activities: Water Accounting Reports." U.S. Bureau of Reclamation. </w:t>
       </w:r>
-      <w:hyperlink r:id="rId14" w:history="1">
+      <w:hyperlink r:id="rId15" w:history="1">
         <w:r>
           <w:rPr>
             <w:rStyle w:val="Hyperlink"/>
@@ -3875,13 +3967,12 @@
     <w:p>
       <w:pPr>
         <w:pStyle w:val="EndNoteBibliography"/>
-        <w:spacing w:after="0"/>
         <w:ind w:left="720" w:hanging="720"/>
       </w:pPr>
       <w:r>
         <w:t xml:space="preserve">USBR. (2020). "Water Operations: Historic Data, Upper Colorado River Division." Upper Colorado River Division, U.S. Buruea of Reclamation. </w:t>
       </w:r>
-      <w:hyperlink r:id="rId15" w:history="1">
+      <w:hyperlink r:id="rId16" w:history="1">
         <w:r>
           <w:rPr>
             <w:rStyle w:val="Hyperlink"/>
@@ -3891,26 +3982,6 @@
       </w:hyperlink>
       <w:r>
         <w:t>. [Accessed on: June 16, 2020].</w:t>
-      </w:r>
-    </w:p>
-    <w:p>
-      <w:pPr>
-        <w:pStyle w:val="EndNoteBibliography"/>
-        <w:ind w:left="720" w:hanging="720"/>
-      </w:pPr>
-      <w:r>
-        <w:t xml:space="preserve">Wang, J., Rosenberg, D. E., Schmidt, J. C., and Wheeler, K. G. (2020). "Managing the Colorado River for an Uncertain Future." Center for Colorado River Studies, Utah State University, Logan, Utah. </w:t>
-      </w:r>
-      <w:hyperlink r:id="rId16" w:history="1">
-        <w:r>
-          <w:rPr>
-            <w:rStyle w:val="Hyperlink"/>
-          </w:rPr>
-          <w:t>http://qcnr.usu.edu/coloradoriver/files/CCRS_White_Paper_3.pdf</w:t>
-        </w:r>
-      </w:hyperlink>
-      <w:r>
-        <w:t>.</w:t>
       </w:r>
     </w:p>
     <w:p>

</xml_diff>